<commit_message>
Adjustments for 4th normal form
</commit_message>
<xml_diff>
--- a/3. Normalização/old/Normalização-v1.docx
+++ b/3. Normalização/old/Normalização-v1.docx
@@ -5,7 +5,6 @@
     <w:p>
       <w:pPr>
         <w:pStyle w:val="Normal"/>
-        <w:pBdr/>
         <w:jc w:val="center"/>
         <w:rPr>
           <w:b/>
@@ -30,23 +29,21 @@
     <w:p>
       <w:pPr>
         <w:pStyle w:val="Normal"/>
-        <w:pBdr/>
-        <w:rPr>
-          <w:color w:val="000000"/>
-          <w:lang w:val="pt-BR"/>
-        </w:rPr>
-      </w:pPr>
-      <w:r>
-        <w:rPr>
-          <w:color w:val="000000"/>
-          <w:lang w:val="pt-BR"/>
-        </w:rPr>
-      </w:r>
-    </w:p>
-    <w:p>
-      <w:pPr>
-        <w:pStyle w:val="Normal"/>
-        <w:pBdr/>
+        <w:rPr>
+          <w:color w:val="000000"/>
+          <w:lang w:val="pt-BR"/>
+        </w:rPr>
+      </w:pPr>
+      <w:r>
+        <w:rPr>
+          <w:color w:val="000000"/>
+          <w:lang w:val="pt-BR"/>
+        </w:rPr>
+      </w:r>
+    </w:p>
+    <w:p>
+      <w:pPr>
+        <w:pStyle w:val="Normal"/>
         <w:rPr>
           <w:color w:val="000000"/>
           <w:sz w:val="24"/>
@@ -86,7 +83,6 @@
     <w:p>
       <w:pPr>
         <w:pStyle w:val="Normal"/>
-        <w:pBdr/>
         <w:rPr>
           <w:i/>
           <w:i/>
@@ -110,27 +106,25 @@
     <w:p>
       <w:pPr>
         <w:pStyle w:val="Normal"/>
-        <w:pBdr/>
-        <w:rPr>
-          <w:color w:val="000000"/>
-          <w:sz w:val="24"/>
-          <w:szCs w:val="24"/>
-          <w:lang w:val="pt-BR"/>
-        </w:rPr>
-      </w:pPr>
-      <w:r>
-        <w:rPr>
-          <w:color w:val="000000"/>
-          <w:sz w:val="24"/>
-          <w:szCs w:val="24"/>
-          <w:lang w:val="pt-BR"/>
-        </w:rPr>
-      </w:r>
-    </w:p>
-    <w:p>
-      <w:pPr>
-        <w:pStyle w:val="Normal"/>
-        <w:pBdr/>
+        <w:rPr>
+          <w:color w:val="000000"/>
+          <w:sz w:val="24"/>
+          <w:szCs w:val="24"/>
+          <w:lang w:val="pt-BR"/>
+        </w:rPr>
+      </w:pPr>
+      <w:r>
+        <w:rPr>
+          <w:color w:val="000000"/>
+          <w:sz w:val="24"/>
+          <w:szCs w:val="24"/>
+          <w:lang w:val="pt-BR"/>
+        </w:rPr>
+      </w:r>
+    </w:p>
+    <w:p>
+      <w:pPr>
+        <w:pStyle w:val="Normal"/>
         <w:rPr>
           <w:color w:val="000000"/>
           <w:sz w:val="24"/>
@@ -189,7 +183,6 @@
     <w:p>
       <w:pPr>
         <w:pStyle w:val="Normal"/>
-        <w:pBdr/>
         <w:rPr>
           <w:i/>
           <w:i/>
@@ -213,27 +206,25 @@
     <w:p>
       <w:pPr>
         <w:pStyle w:val="Normal"/>
-        <w:pBdr/>
-        <w:rPr>
-          <w:color w:val="000000"/>
-          <w:sz w:val="24"/>
-          <w:szCs w:val="24"/>
-          <w:lang w:val="pt-BR"/>
-        </w:rPr>
-      </w:pPr>
-      <w:r>
-        <w:rPr>
-          <w:color w:val="000000"/>
-          <w:sz w:val="24"/>
-          <w:szCs w:val="24"/>
-          <w:lang w:val="pt-BR"/>
-        </w:rPr>
-      </w:r>
-    </w:p>
-    <w:p>
-      <w:pPr>
-        <w:pStyle w:val="Normal"/>
-        <w:pBdr/>
+        <w:rPr>
+          <w:color w:val="000000"/>
+          <w:sz w:val="24"/>
+          <w:szCs w:val="24"/>
+          <w:lang w:val="pt-BR"/>
+        </w:rPr>
+      </w:pPr>
+      <w:r>
+        <w:rPr>
+          <w:color w:val="000000"/>
+          <w:sz w:val="24"/>
+          <w:szCs w:val="24"/>
+          <w:lang w:val="pt-BR"/>
+        </w:rPr>
+      </w:r>
+    </w:p>
+    <w:p>
+      <w:pPr>
+        <w:pStyle w:val="Normal"/>
         <w:rPr>
           <w:color w:val="000000"/>
           <w:sz w:val="24"/>
@@ -305,7 +296,6 @@
     <w:p>
       <w:pPr>
         <w:pStyle w:val="Normal"/>
-        <w:pBdr/>
         <w:rPr>
           <w:color w:val="404040"/>
           <w:sz w:val="24"/>
@@ -336,7 +326,6 @@
     <w:p>
       <w:pPr>
         <w:pStyle w:val="Normal"/>
-        <w:pBdr/>
         <w:rPr>
           <w:color w:val="404040"/>
           <w:sz w:val="24"/>
@@ -356,7 +345,6 @@
     <w:p>
       <w:pPr>
         <w:pStyle w:val="Normal"/>
-        <w:pBdr/>
         <w:rPr>
           <w:color w:val="000000"/>
           <w:sz w:val="24"/>
@@ -443,7 +431,6 @@
     <w:p>
       <w:pPr>
         <w:pStyle w:val="Normal"/>
-        <w:pBdr/>
         <w:rPr>
           <w:i/>
           <w:i/>
@@ -467,7 +454,6 @@
     <w:p>
       <w:pPr>
         <w:pStyle w:val="Normal"/>
-        <w:pBdr/>
         <w:rPr>
           <w:i/>
           <w:i/>
@@ -491,7 +477,6 @@
     <w:p>
       <w:pPr>
         <w:pStyle w:val="Normal"/>
-        <w:pBdr/>
         <w:rPr>
           <w:i/>
           <w:i/>
@@ -514,22 +499,40 @@
     <w:p>
       <w:pPr>
         <w:pStyle w:val="Normal"/>
-        <w:pBdr/>
-        <w:rPr>
-          <w:color w:val="000000"/>
-          <w:sz w:val="24"/>
-          <w:szCs w:val="24"/>
-          <w:lang w:val="pt-BR"/>
-        </w:rPr>
-      </w:pPr>
-      <w:r>
-        <w:rPr>
-          <w:color w:val="000000"/>
-          <w:sz w:val="24"/>
-          <w:szCs w:val="24"/>
-          <w:lang w:val="pt-BR"/>
-        </w:rPr>
-        <w:t>Flora = { biomes*</w:t>
+        <w:rPr>
+          <w:color w:val="000000"/>
+          <w:sz w:val="24"/>
+          <w:szCs w:val="24"/>
+          <w:lang w:val="pt-BR"/>
+        </w:rPr>
+      </w:pPr>
+      <w:r>
+        <w:rPr>
+          <w:color w:val="000000"/>
+          <w:sz w:val="24"/>
+          <w:szCs w:val="24"/>
+          <w:lang w:val="pt-BR"/>
+        </w:rPr>
+        <w:t xml:space="preserve">Flora = { </w:t>
+      </w:r>
+      <w:r>
+        <w:rPr>
+          <w:color w:val="000000"/>
+          <w:sz w:val="24"/>
+          <w:szCs w:val="24"/>
+          <w:u w:val="single"/>
+          <w:lang w:val="pt-BR"/>
+        </w:rPr>
+        <w:t>flora</w:t>
+      </w:r>
+      <w:r>
+        <w:rPr>
+          <w:color w:val="000000"/>
+          <w:sz w:val="24"/>
+          <w:szCs w:val="24"/>
+          <w:lang w:val="pt-BR"/>
+        </w:rPr>
+        <w:t>, biomes*</w:t>
       </w:r>
       <w:r>
         <w:rPr>
@@ -548,67 +551,75 @@
           <w:szCs w:val="24"/>
           <w:lang w:val="pt-BR"/>
         </w:rPr>
-        <w:t xml:space="preserve">, </w:t>
-      </w:r>
-      <w:r>
-        <w:rPr>
-          <w:color w:val="000000"/>
-          <w:sz w:val="24"/>
-          <w:szCs w:val="24"/>
-          <w:u w:val="single"/>
-          <w:lang w:val="pt-BR"/>
-        </w:rPr>
-        <w:t>flora</w:t>
-      </w:r>
-      <w:r>
-        <w:rPr>
-          <w:color w:val="000000"/>
-          <w:sz w:val="24"/>
-          <w:szCs w:val="24"/>
-          <w:lang w:val="pt-BR"/>
-        </w:rPr>
         <w:t xml:space="preserve"> }</w:t>
       </w:r>
     </w:p>
     <w:p>
       <w:pPr>
         <w:pStyle w:val="Normal"/>
-        <w:pBdr/>
-        <w:rPr>
-          <w:color w:val="000000"/>
-          <w:sz w:val="24"/>
-          <w:szCs w:val="24"/>
-          <w:lang w:val="pt-BR"/>
-        </w:rPr>
-      </w:pPr>
-      <w:r>
-        <w:rPr>
-          <w:color w:val="000000"/>
-          <w:sz w:val="24"/>
-          <w:szCs w:val="24"/>
-          <w:lang w:val="pt-BR"/>
-        </w:rPr>
-      </w:r>
-    </w:p>
-    <w:p>
-      <w:pPr>
-        <w:pStyle w:val="Normal"/>
-        <w:pBdr/>
-        <w:rPr>
-          <w:color w:val="000000"/>
-          <w:sz w:val="24"/>
-          <w:szCs w:val="24"/>
-          <w:lang w:val="pt-BR"/>
-        </w:rPr>
-      </w:pPr>
-      <w:r>
-        <w:rPr>
-          <w:color w:val="000000"/>
-          <w:sz w:val="24"/>
-          <w:szCs w:val="24"/>
-          <w:lang w:val="pt-BR"/>
-        </w:rPr>
-        <w:t>Fauna = { biomes*</w:t>
+        <w:rPr>
+          <w:color w:val="000000"/>
+          <w:sz w:val="24"/>
+          <w:szCs w:val="24"/>
+          <w:lang w:val="pt-BR"/>
+        </w:rPr>
+      </w:pPr>
+      <w:r>
+        <w:rPr>
+          <w:color w:val="000000"/>
+          <w:sz w:val="24"/>
+          <w:szCs w:val="24"/>
+          <w:lang w:val="pt-BR"/>
+        </w:rPr>
+      </w:r>
+    </w:p>
+    <w:p>
+      <w:pPr>
+        <w:pStyle w:val="Normal"/>
+        <w:rPr>
+          <w:color w:val="000000"/>
+          <w:sz w:val="24"/>
+          <w:szCs w:val="24"/>
+          <w:lang w:val="pt-BR"/>
+        </w:rPr>
+      </w:pPr>
+      <w:r>
+        <w:rPr>
+          <w:color w:val="000000"/>
+          <w:sz w:val="24"/>
+          <w:szCs w:val="24"/>
+          <w:lang w:val="pt-BR"/>
+        </w:rPr>
+        <w:t xml:space="preserve">Fauna = { </w:t>
+      </w:r>
+      <w:r>
+        <w:rPr>
+          <w:color w:val="000000"/>
+          <w:sz w:val="24"/>
+          <w:szCs w:val="24"/>
+          <w:u w:val="single"/>
+          <w:lang w:val="pt-BR"/>
+        </w:rPr>
+        <w:t>fauna,</w:t>
+      </w:r>
+      <w:r>
+        <w:rPr>
+          <w:color w:val="000000"/>
+          <w:sz w:val="24"/>
+          <w:szCs w:val="24"/>
+          <w:u w:val="none"/>
+          <w:lang w:val="pt-BR"/>
+        </w:rPr>
+        <w:t xml:space="preserve"> </w:t>
+      </w:r>
+      <w:r>
+        <w:rPr>
+          <w:color w:val="000000"/>
+          <w:sz w:val="24"/>
+          <w:szCs w:val="24"/>
+          <w:lang w:val="pt-BR"/>
+        </w:rPr>
+        <w:t>biomes*</w:t>
       </w:r>
       <w:r>
         <w:rPr>
@@ -627,52 +638,31 @@
           <w:szCs w:val="24"/>
           <w:lang w:val="pt-BR"/>
         </w:rPr>
-        <w:t xml:space="preserve">, </w:t>
-      </w:r>
-      <w:r>
-        <w:rPr>
-          <w:color w:val="000000"/>
-          <w:sz w:val="24"/>
-          <w:szCs w:val="24"/>
-          <w:u w:val="single"/>
-          <w:lang w:val="pt-BR"/>
-        </w:rPr>
-        <w:t>fauna</w:t>
-      </w:r>
-      <w:r>
-        <w:rPr>
-          <w:color w:val="000000"/>
-          <w:sz w:val="24"/>
-          <w:szCs w:val="24"/>
-          <w:lang w:val="pt-BR"/>
-        </w:rPr>
         <w:t xml:space="preserve"> }</w:t>
       </w:r>
     </w:p>
     <w:p>
       <w:pPr>
         <w:pStyle w:val="Normal"/>
-        <w:pBdr/>
-        <w:rPr>
-          <w:color w:val="000000"/>
-          <w:sz w:val="24"/>
-          <w:szCs w:val="24"/>
-          <w:lang w:val="pt-BR"/>
-        </w:rPr>
-      </w:pPr>
-      <w:r>
-        <w:rPr>
-          <w:color w:val="000000"/>
-          <w:sz w:val="24"/>
-          <w:szCs w:val="24"/>
-          <w:lang w:val="pt-BR"/>
-        </w:rPr>
-      </w:r>
-    </w:p>
-    <w:p>
-      <w:pPr>
-        <w:pStyle w:val="Normal"/>
-        <w:pBdr/>
+        <w:rPr>
+          <w:color w:val="000000"/>
+          <w:sz w:val="24"/>
+          <w:szCs w:val="24"/>
+          <w:lang w:val="pt-BR"/>
+        </w:rPr>
+      </w:pPr>
+      <w:r>
+        <w:rPr>
+          <w:color w:val="000000"/>
+          <w:sz w:val="24"/>
+          <w:szCs w:val="24"/>
+          <w:lang w:val="pt-BR"/>
+        </w:rPr>
+      </w:r>
+    </w:p>
+    <w:p>
+      <w:pPr>
+        <w:pStyle w:val="Normal"/>
         <w:rPr>
           <w:color w:val="000000"/>
           <w:sz w:val="24"/>
@@ -725,25 +715,23 @@
     <w:p>
       <w:pPr>
         <w:pStyle w:val="Normal"/>
-        <w:pBdr/>
-        <w:rPr>
-          <w:color w:val="000000"/>
-          <w:sz w:val="24"/>
-          <w:szCs w:val="24"/>
-        </w:rPr>
-      </w:pPr>
-      <w:r>
-        <w:rPr>
-          <w:color w:val="000000"/>
-          <w:sz w:val="24"/>
-          <w:szCs w:val="24"/>
-        </w:rPr>
-      </w:r>
-    </w:p>
-    <w:p>
-      <w:pPr>
-        <w:pStyle w:val="Normal"/>
-        <w:pBdr/>
+        <w:rPr>
+          <w:color w:val="000000"/>
+          <w:sz w:val="24"/>
+          <w:szCs w:val="24"/>
+        </w:rPr>
+      </w:pPr>
+      <w:r>
+        <w:rPr>
+          <w:color w:val="000000"/>
+          <w:sz w:val="24"/>
+          <w:szCs w:val="24"/>
+        </w:rPr>
+      </w:r>
+    </w:p>
+    <w:p>
+      <w:pPr>
+        <w:pStyle w:val="Normal"/>
         <w:rPr>
           <w:color w:val="000000"/>
           <w:sz w:val="24"/>
@@ -796,25 +784,23 @@
     <w:p>
       <w:pPr>
         <w:pStyle w:val="Normal"/>
-        <w:pBdr/>
-        <w:rPr>
-          <w:color w:val="000000"/>
-          <w:sz w:val="24"/>
-          <w:szCs w:val="24"/>
-        </w:rPr>
-      </w:pPr>
-      <w:r>
-        <w:rPr>
-          <w:color w:val="000000"/>
-          <w:sz w:val="24"/>
-          <w:szCs w:val="24"/>
-        </w:rPr>
-      </w:r>
-    </w:p>
-    <w:p>
-      <w:pPr>
-        <w:pStyle w:val="Normal"/>
-        <w:pBdr/>
+        <w:rPr>
+          <w:color w:val="000000"/>
+          <w:sz w:val="24"/>
+          <w:szCs w:val="24"/>
+        </w:rPr>
+      </w:pPr>
+      <w:r>
+        <w:rPr>
+          <w:color w:val="000000"/>
+          <w:sz w:val="24"/>
+          <w:szCs w:val="24"/>
+        </w:rPr>
+      </w:r>
+    </w:p>
+    <w:p>
+      <w:pPr>
+        <w:pStyle w:val="Normal"/>
         <w:rPr>
           <w:color w:val="000000"/>
           <w:sz w:val="24"/>
@@ -867,25 +853,23 @@
     <w:p>
       <w:pPr>
         <w:pStyle w:val="Normal"/>
-        <w:pBdr/>
-        <w:rPr>
-          <w:color w:val="000000"/>
-          <w:sz w:val="24"/>
-          <w:szCs w:val="24"/>
-        </w:rPr>
-      </w:pPr>
-      <w:r>
-        <w:rPr>
-          <w:color w:val="000000"/>
-          <w:sz w:val="24"/>
-          <w:szCs w:val="24"/>
-        </w:rPr>
-      </w:r>
-    </w:p>
-    <w:p>
-      <w:pPr>
-        <w:pStyle w:val="Normal"/>
-        <w:pBdr/>
+        <w:rPr>
+          <w:color w:val="000000"/>
+          <w:sz w:val="24"/>
+          <w:szCs w:val="24"/>
+        </w:rPr>
+      </w:pPr>
+      <w:r>
+        <w:rPr>
+          <w:color w:val="000000"/>
+          <w:sz w:val="24"/>
+          <w:szCs w:val="24"/>
+        </w:rPr>
+      </w:r>
+    </w:p>
+    <w:p>
+      <w:pPr>
+        <w:pStyle w:val="Normal"/>
         <w:rPr>
           <w:color w:val="000000"/>
           <w:sz w:val="24"/>
@@ -921,7 +905,6 @@
     <w:p>
       <w:pPr>
         <w:pStyle w:val="Normal"/>
-        <w:pBdr/>
         <w:rPr>
           <w:i/>
           <w:i/>
@@ -945,7 +928,6 @@
     <w:p>
       <w:pPr>
         <w:pStyle w:val="Normal"/>
-        <w:pBdr/>
         <w:rPr>
           <w:i/>
           <w:i/>
@@ -969,27 +951,25 @@
     <w:p>
       <w:pPr>
         <w:pStyle w:val="Normal"/>
-        <w:pBdr/>
-        <w:rPr>
-          <w:color w:val="000000"/>
-          <w:sz w:val="24"/>
-          <w:szCs w:val="24"/>
-          <w:lang w:val="pt-BR"/>
-        </w:rPr>
-      </w:pPr>
-      <w:r>
-        <w:rPr>
-          <w:color w:val="000000"/>
-          <w:sz w:val="24"/>
-          <w:szCs w:val="24"/>
-          <w:lang w:val="pt-BR"/>
-        </w:rPr>
-      </w:r>
-    </w:p>
-    <w:p>
-      <w:pPr>
-        <w:pStyle w:val="Normal"/>
-        <w:pBdr/>
+        <w:rPr>
+          <w:color w:val="000000"/>
+          <w:sz w:val="24"/>
+          <w:szCs w:val="24"/>
+          <w:lang w:val="pt-BR"/>
+        </w:rPr>
+      </w:pPr>
+      <w:r>
+        <w:rPr>
+          <w:color w:val="000000"/>
+          <w:sz w:val="24"/>
+          <w:szCs w:val="24"/>
+          <w:lang w:val="pt-BR"/>
+        </w:rPr>
+      </w:r>
+    </w:p>
+    <w:p>
+      <w:pPr>
+        <w:pStyle w:val="Normal"/>
         <w:rPr>
           <w:color w:val="000000"/>
           <w:sz w:val="24"/>
@@ -1042,25 +1022,23 @@
     <w:p>
       <w:pPr>
         <w:pStyle w:val="Normal"/>
-        <w:pBdr/>
-        <w:rPr>
-          <w:color w:val="000000"/>
-          <w:sz w:val="24"/>
-          <w:szCs w:val="24"/>
-        </w:rPr>
-      </w:pPr>
-      <w:r>
-        <w:rPr>
-          <w:color w:val="000000"/>
-          <w:sz w:val="24"/>
-          <w:szCs w:val="24"/>
-        </w:rPr>
-      </w:r>
-    </w:p>
-    <w:p>
-      <w:pPr>
-        <w:pStyle w:val="Normal"/>
-        <w:pBdr/>
+        <w:rPr>
+          <w:color w:val="000000"/>
+          <w:sz w:val="24"/>
+          <w:szCs w:val="24"/>
+        </w:rPr>
+      </w:pPr>
+      <w:r>
+        <w:rPr>
+          <w:color w:val="000000"/>
+          <w:sz w:val="24"/>
+          <w:szCs w:val="24"/>
+        </w:rPr>
+      </w:r>
+    </w:p>
+    <w:p>
+      <w:pPr>
+        <w:pStyle w:val="Normal"/>
         <w:rPr>
           <w:sz w:val="24"/>
           <w:szCs w:val="24"/>
@@ -1112,23 +1090,21 @@
     <w:p>
       <w:pPr>
         <w:pStyle w:val="Normal"/>
-        <w:pBdr/>
-        <w:rPr>
-          <w:sz w:val="24"/>
-          <w:szCs w:val="24"/>
-        </w:rPr>
-      </w:pPr>
-      <w:r>
-        <w:rPr>
-          <w:sz w:val="24"/>
-          <w:szCs w:val="24"/>
-        </w:rPr>
-      </w:r>
-    </w:p>
-    <w:p>
-      <w:pPr>
-        <w:pStyle w:val="Normal"/>
-        <w:pBdr/>
+        <w:rPr>
+          <w:sz w:val="24"/>
+          <w:szCs w:val="24"/>
+        </w:rPr>
+      </w:pPr>
+      <w:r>
+        <w:rPr>
+          <w:sz w:val="24"/>
+          <w:szCs w:val="24"/>
+        </w:rPr>
+      </w:r>
+    </w:p>
+    <w:p>
+      <w:pPr>
+        <w:pStyle w:val="Normal"/>
         <w:rPr>
           <w:sz w:val="24"/>
           <w:szCs w:val="24"/>
@@ -1163,25 +1139,23 @@
     <w:p>
       <w:pPr>
         <w:pStyle w:val="Normal"/>
-        <w:pBdr/>
-        <w:rPr>
-          <w:color w:val="000000"/>
-          <w:sz w:val="24"/>
-          <w:szCs w:val="24"/>
-        </w:rPr>
-      </w:pPr>
-      <w:r>
-        <w:rPr>
-          <w:color w:val="000000"/>
-          <w:sz w:val="24"/>
-          <w:szCs w:val="24"/>
-        </w:rPr>
-      </w:r>
-    </w:p>
-    <w:p>
-      <w:pPr>
-        <w:pStyle w:val="Normal"/>
-        <w:pBdr/>
+        <w:rPr>
+          <w:color w:val="000000"/>
+          <w:sz w:val="24"/>
+          <w:szCs w:val="24"/>
+        </w:rPr>
+      </w:pPr>
+      <w:r>
+        <w:rPr>
+          <w:color w:val="000000"/>
+          <w:sz w:val="24"/>
+          <w:szCs w:val="24"/>
+        </w:rPr>
+      </w:r>
+    </w:p>
+    <w:p>
+      <w:pPr>
+        <w:pStyle w:val="Normal"/>
         <w:rPr>
           <w:color w:val="000000"/>
           <w:sz w:val="24"/>
@@ -1234,25 +1208,23 @@
     <w:p>
       <w:pPr>
         <w:pStyle w:val="Normal"/>
-        <w:pBdr/>
-        <w:rPr>
-          <w:color w:val="000000"/>
-          <w:sz w:val="24"/>
-          <w:szCs w:val="24"/>
-        </w:rPr>
-      </w:pPr>
-      <w:r>
-        <w:rPr>
-          <w:color w:val="000000"/>
-          <w:sz w:val="24"/>
-          <w:szCs w:val="24"/>
-        </w:rPr>
-      </w:r>
-    </w:p>
-    <w:p>
-      <w:pPr>
-        <w:pStyle w:val="Normal"/>
-        <w:pBdr/>
+        <w:rPr>
+          <w:color w:val="000000"/>
+          <w:sz w:val="24"/>
+          <w:szCs w:val="24"/>
+        </w:rPr>
+      </w:pPr>
+      <w:r>
+        <w:rPr>
+          <w:color w:val="000000"/>
+          <w:sz w:val="24"/>
+          <w:szCs w:val="24"/>
+        </w:rPr>
+      </w:r>
+    </w:p>
+    <w:p>
+      <w:pPr>
+        <w:pStyle w:val="Normal"/>
         <w:rPr>
           <w:color w:val="000000"/>
           <w:sz w:val="24"/>
@@ -1298,25 +1270,23 @@
     <w:p>
       <w:pPr>
         <w:pStyle w:val="Normal"/>
-        <w:pBdr/>
-        <w:rPr>
-          <w:color w:val="000000"/>
-          <w:sz w:val="24"/>
-          <w:szCs w:val="24"/>
-        </w:rPr>
-      </w:pPr>
-      <w:r>
-        <w:rPr>
-          <w:color w:val="000000"/>
-          <w:sz w:val="24"/>
-          <w:szCs w:val="24"/>
-        </w:rPr>
-      </w:r>
-    </w:p>
-    <w:p>
-      <w:pPr>
-        <w:pStyle w:val="Normal"/>
-        <w:pBdr/>
+        <w:rPr>
+          <w:color w:val="000000"/>
+          <w:sz w:val="24"/>
+          <w:szCs w:val="24"/>
+        </w:rPr>
+      </w:pPr>
+      <w:r>
+        <w:rPr>
+          <w:color w:val="000000"/>
+          <w:sz w:val="24"/>
+          <w:szCs w:val="24"/>
+        </w:rPr>
+      </w:r>
+    </w:p>
+    <w:p>
+      <w:pPr>
+        <w:pStyle w:val="Normal"/>
         <w:rPr>
           <w:color w:val="000000"/>
           <w:sz w:val="24"/>
@@ -1352,7 +1322,6 @@
     <w:p>
       <w:pPr>
         <w:pStyle w:val="Normal"/>
-        <w:pBdr/>
         <w:rPr>
           <w:i/>
           <w:i/>
@@ -1376,27 +1345,25 @@
     <w:p>
       <w:pPr>
         <w:pStyle w:val="Normal"/>
-        <w:pBdr/>
-        <w:rPr>
-          <w:color w:val="000000"/>
-          <w:sz w:val="24"/>
-          <w:szCs w:val="24"/>
-          <w:lang w:val="pt-BR"/>
-        </w:rPr>
-      </w:pPr>
-      <w:r>
-        <w:rPr>
-          <w:color w:val="000000"/>
-          <w:sz w:val="24"/>
-          <w:szCs w:val="24"/>
-          <w:lang w:val="pt-BR"/>
-        </w:rPr>
-      </w:r>
-    </w:p>
-    <w:p>
-      <w:pPr>
-        <w:pStyle w:val="Normal"/>
-        <w:pBdr/>
+        <w:rPr>
+          <w:color w:val="000000"/>
+          <w:sz w:val="24"/>
+          <w:szCs w:val="24"/>
+          <w:lang w:val="pt-BR"/>
+        </w:rPr>
+      </w:pPr>
+      <w:r>
+        <w:rPr>
+          <w:color w:val="000000"/>
+          <w:sz w:val="24"/>
+          <w:szCs w:val="24"/>
+          <w:lang w:val="pt-BR"/>
+        </w:rPr>
+      </w:r>
+    </w:p>
+    <w:p>
+      <w:pPr>
+        <w:pStyle w:val="Normal"/>
         <w:rPr>
           <w:color w:val="000000"/>
           <w:sz w:val="24"/>
@@ -1432,25 +1399,23 @@
     <w:p>
       <w:pPr>
         <w:pStyle w:val="Normal"/>
-        <w:pBdr/>
-        <w:rPr>
-          <w:color w:val="000000"/>
-          <w:sz w:val="24"/>
-          <w:szCs w:val="24"/>
-        </w:rPr>
-      </w:pPr>
-      <w:r>
-        <w:rPr>
-          <w:color w:val="000000"/>
-          <w:sz w:val="24"/>
-          <w:szCs w:val="24"/>
-        </w:rPr>
-      </w:r>
-    </w:p>
-    <w:p>
-      <w:pPr>
-        <w:pStyle w:val="Normal"/>
-        <w:pBdr/>
+        <w:rPr>
+          <w:color w:val="000000"/>
+          <w:sz w:val="24"/>
+          <w:szCs w:val="24"/>
+        </w:rPr>
+      </w:pPr>
+      <w:r>
+        <w:rPr>
+          <w:color w:val="000000"/>
+          <w:sz w:val="24"/>
+          <w:szCs w:val="24"/>
+        </w:rPr>
+      </w:r>
+    </w:p>
+    <w:p>
+      <w:pPr>
+        <w:pStyle w:val="Normal"/>
         <w:rPr>
           <w:i/>
           <w:i/>
@@ -1488,7 +1453,6 @@
     <w:p>
       <w:pPr>
         <w:pStyle w:val="Normal"/>
-        <w:pBdr/>
         <w:rPr>
           <w:i/>
           <w:i/>
@@ -1512,39 +1476,37 @@
     <w:p>
       <w:pPr>
         <w:pStyle w:val="Normal"/>
-        <w:pBdr/>
-        <w:rPr>
-          <w:color w:val="000000"/>
-          <w:sz w:val="24"/>
-          <w:szCs w:val="24"/>
-          <w:lang w:val="pt-BR"/>
-        </w:rPr>
-      </w:pPr>
-      <w:r>
-        <w:rPr>
-          <w:color w:val="000000"/>
-          <w:sz w:val="24"/>
-          <w:szCs w:val="24"/>
-          <w:lang w:val="pt-BR"/>
-        </w:rPr>
-      </w:r>
-    </w:p>
-    <w:p>
-      <w:pPr>
-        <w:pStyle w:val="Normal"/>
-        <w:pBdr/>
-        <w:rPr>
-          <w:sz w:val="24"/>
-          <w:szCs w:val="24"/>
-        </w:rPr>
-      </w:pPr>
-      <w:r>
-        <w:rPr>
-          <w:color w:val="000000"/>
-          <w:sz w:val="24"/>
-          <w:szCs w:val="24"/>
-        </w:rPr>
-        <w:t xml:space="preserve">DialogueText = { character*⁴, </w:t>
+        <w:rPr>
+          <w:color w:val="000000"/>
+          <w:sz w:val="24"/>
+          <w:szCs w:val="24"/>
+          <w:lang w:val="pt-BR"/>
+        </w:rPr>
+      </w:pPr>
+      <w:r>
+        <w:rPr>
+          <w:color w:val="000000"/>
+          <w:sz w:val="24"/>
+          <w:szCs w:val="24"/>
+          <w:lang w:val="pt-BR"/>
+        </w:rPr>
+      </w:r>
+    </w:p>
+    <w:p>
+      <w:pPr>
+        <w:pStyle w:val="Normal"/>
+        <w:rPr>
+          <w:sz w:val="24"/>
+          <w:szCs w:val="24"/>
+        </w:rPr>
+      </w:pPr>
+      <w:r>
+        <w:rPr>
+          <w:color w:val="000000"/>
+          <w:sz w:val="24"/>
+          <w:szCs w:val="24"/>
+        </w:rPr>
+        <w:t xml:space="preserve">DialogueText = { </w:t>
       </w:r>
       <w:r>
         <w:rPr>
@@ -1561,191 +1523,237 @@
           <w:sz w:val="24"/>
           <w:szCs w:val="24"/>
         </w:rPr>
+        <w:t>, character*⁴ }</w:t>
+      </w:r>
+    </w:p>
+    <w:p>
+      <w:pPr>
+        <w:pStyle w:val="Normal"/>
+        <w:rPr>
+          <w:sz w:val="24"/>
+          <w:szCs w:val="24"/>
+        </w:rPr>
+      </w:pPr>
+      <w:r>
+        <w:rPr>
+          <w:sz w:val="24"/>
+          <w:szCs w:val="24"/>
+        </w:rPr>
+      </w:r>
+    </w:p>
+    <w:p>
+      <w:pPr>
+        <w:pStyle w:val="Normal"/>
+        <w:rPr>
+          <w:color w:val="000000"/>
+          <w:sz w:val="24"/>
+          <w:szCs w:val="24"/>
+        </w:rPr>
+      </w:pPr>
+      <w:r>
+        <w:rPr>
+          <w:color w:val="000000"/>
+          <w:sz w:val="24"/>
+          <w:szCs w:val="24"/>
+        </w:rPr>
+        <w:t xml:space="preserve">Items = { </w:t>
+      </w:r>
+      <w:r>
+        <w:rPr>
+          <w:color w:val="000000"/>
+          <w:sz w:val="24"/>
+          <w:szCs w:val="24"/>
+          <w:u w:val="single"/>
+        </w:rPr>
+        <w:t>itemsID</w:t>
+      </w:r>
+      <w:r>
+        <w:rPr>
+          <w:color w:val="000000"/>
+          <w:sz w:val="24"/>
+          <w:szCs w:val="24"/>
+        </w:rPr>
+        <w:t xml:space="preserve">*⁷, stackSize, </w:t>
+      </w:r>
+      <w:r>
+        <w:rPr>
+          <w:color w:val="000000"/>
+          <w:sz w:val="24"/>
+          <w:szCs w:val="24"/>
+          <w:u w:val="single"/>
+        </w:rPr>
+        <w:t>lootGrade</w:t>
+      </w:r>
+      <w:r>
+        <w:rPr>
+          <w:color w:val="000000"/>
+          <w:sz w:val="24"/>
+          <w:szCs w:val="24"/>
+        </w:rPr>
+        <w:t>*⁸, name, type, quantity, durability, craftable, type, backpack*</w:t>
+      </w:r>
+      <w:r>
+        <w:rPr>
+          <w:rFonts w:eastAsia="Proxima Nova" w:cs="Proxima Nova" w:ascii="Proxima Nova" w:hAnsi="Proxima Nova"/>
+          <w:color w:val="000000"/>
+          <w:sz w:val="24"/>
+          <w:szCs w:val="24"/>
+        </w:rPr>
+        <w:t>¹³, character*⁴</w:t>
+      </w:r>
+      <w:r>
+        <w:rPr>
+          <w:color w:val="000000"/>
+          <w:sz w:val="24"/>
+          <w:szCs w:val="24"/>
+        </w:rPr>
         <w:t xml:space="preserve"> }</w:t>
       </w:r>
     </w:p>
     <w:p>
       <w:pPr>
         <w:pStyle w:val="Normal"/>
-        <w:pBdr/>
-        <w:rPr>
-          <w:sz w:val="24"/>
-          <w:szCs w:val="24"/>
-        </w:rPr>
-      </w:pPr>
-      <w:r>
-        <w:rPr>
-          <w:sz w:val="24"/>
-          <w:szCs w:val="24"/>
-        </w:rPr>
-      </w:r>
-    </w:p>
-    <w:p>
-      <w:pPr>
-        <w:pStyle w:val="Normal"/>
-        <w:pBdr/>
-        <w:rPr>
-          <w:color w:val="000000"/>
-          <w:sz w:val="24"/>
-          <w:szCs w:val="24"/>
-        </w:rPr>
-      </w:pPr>
-      <w:r>
-        <w:rPr>
-          <w:color w:val="000000"/>
-          <w:sz w:val="24"/>
-          <w:szCs w:val="24"/>
-        </w:rPr>
-        <w:t xml:space="preserve">Items = { </w:t>
-      </w:r>
-      <w:r>
-        <w:rPr>
-          <w:color w:val="000000"/>
-          <w:sz w:val="24"/>
-          <w:szCs w:val="24"/>
-          <w:u w:val="single"/>
+        <w:rPr>
+          <w:i/>
+          <w:i/>
+          <w:color w:val="404040"/>
+          <w:lang w:val="pt-BR"/>
+        </w:rPr>
+      </w:pPr>
+      <w:r>
+        <w:rPr>
+          <w:i/>
+          <w:color w:val="404040"/>
+          <w:sz w:val="24"/>
+          <w:szCs w:val="24"/>
+          <w:lang w:val="pt-BR"/>
+        </w:rPr>
+        <w:t>craftable: código que apresenta se um item pode ser criado a partir da junção de outros itens por parte dos jogadores.</w:t>
+      </w:r>
+    </w:p>
+    <w:p>
+      <w:pPr>
+        <w:pStyle w:val="Normal"/>
+        <w:rPr>
+          <w:color w:val="000000"/>
+          <w:sz w:val="24"/>
+          <w:szCs w:val="24"/>
+          <w:lang w:val="pt-BR"/>
+        </w:rPr>
+      </w:pPr>
+      <w:r>
+        <w:rPr>
+          <w:color w:val="000000"/>
+          <w:sz w:val="24"/>
+          <w:szCs w:val="24"/>
+          <w:lang w:val="pt-BR"/>
+        </w:rPr>
+      </w:r>
+    </w:p>
+    <w:p>
+      <w:pPr>
+        <w:pStyle w:val="Normal"/>
+        <w:rPr>
+          <w:color w:val="000000"/>
+          <w:sz w:val="24"/>
+          <w:szCs w:val="24"/>
+          <w:lang w:val="pt-BR"/>
+        </w:rPr>
+      </w:pPr>
+      <w:r>
+        <w:rPr>
+          <w:color w:val="000000"/>
+          <w:sz w:val="24"/>
+          <w:szCs w:val="24"/>
+          <w:lang w:val="pt-BR"/>
+        </w:rPr>
+        <w:t xml:space="preserve">Ingredients = { </w:t>
+      </w:r>
+      <w:r>
+        <w:rPr>
+          <w:color w:val="000000"/>
+          <w:sz w:val="24"/>
+          <w:szCs w:val="24"/>
+          <w:u w:val="single"/>
+          <w:lang w:val="pt-BR"/>
+        </w:rPr>
+        <w:t>ingredient</w:t>
+      </w:r>
+      <w:r>
+        <w:rPr>
+          <w:color w:val="000000"/>
+          <w:sz w:val="24"/>
+          <w:szCs w:val="24"/>
+          <w:lang w:val="pt-BR"/>
+        </w:rPr>
+        <w:t>, items*</w:t>
+      </w:r>
+      <w:r>
+        <w:rPr>
+          <w:color w:val="000000"/>
+          <w:lang w:val="pt-BR"/>
+        </w:rPr>
+        <w:t>⁷</w:t>
+      </w:r>
+      <w:r>
+        <w:rPr>
+          <w:color w:val="000000"/>
+          <w:sz w:val="24"/>
+          <w:szCs w:val="24"/>
+          <w:lang w:val="pt-BR"/>
+        </w:rPr>
+        <w:t>, lootGrade*⁸ }</w:t>
+      </w:r>
+    </w:p>
+    <w:p>
+      <w:pPr>
+        <w:pStyle w:val="Normal"/>
+        <w:ind w:firstLine="720"/>
+        <w:rPr>
+          <w:sz w:val="24"/>
+          <w:szCs w:val="24"/>
+          <w:lang w:val="pt-BR"/>
+        </w:rPr>
+      </w:pPr>
+      <w:r>
+        <w:rPr>
+          <w:sz w:val="24"/>
+          <w:szCs w:val="24"/>
+          <w:lang w:val="pt-BR"/>
+        </w:rPr>
+      </w:r>
+    </w:p>
+    <w:p>
+      <w:pPr>
+        <w:pStyle w:val="Normal"/>
+        <w:rPr>
+          <w:lang w:val="pt-BR"/>
+        </w:rPr>
+      </w:pPr>
+      <w:r>
+        <w:rPr>
+          <w:sz w:val="24"/>
+          <w:szCs w:val="24"/>
+          <w:lang w:val="pt-BR"/>
+        </w:rPr>
+        <w:t xml:space="preserve">Weapons = { </w:t>
+      </w:r>
+      <w:r>
+        <w:rPr>
+          <w:sz w:val="24"/>
+          <w:szCs w:val="24"/>
+          <w:u w:val="single"/>
+          <w:lang w:val="pt-BR"/>
         </w:rPr>
         <w:t>itemsID</w:t>
       </w:r>
       <w:r>
         <w:rPr>
-          <w:color w:val="000000"/>
-          <w:sz w:val="24"/>
-          <w:szCs w:val="24"/>
-        </w:rPr>
-        <w:t xml:space="preserve">*⁷, stackSize, </w:t>
-      </w:r>
-      <w:r>
-        <w:rPr>
-          <w:color w:val="000000"/>
-          <w:sz w:val="24"/>
-          <w:szCs w:val="24"/>
-          <w:u w:val="single"/>
-        </w:rPr>
-        <w:t>lootGrade</w:t>
-      </w:r>
-      <w:r>
-        <w:rPr>
-          <w:color w:val="000000"/>
-          <w:sz w:val="24"/>
-          <w:szCs w:val="24"/>
-        </w:rPr>
-        <w:t>*⁸, name, type, quantity, durability, craftable, type, backpack*</w:t>
-      </w:r>
-      <w:r>
-        <w:rPr>
-          <w:rFonts w:eastAsia="Proxima Nova" w:cs="Proxima Nova" w:ascii="Proxima Nova" w:hAnsi="Proxima Nova"/>
-          <w:color w:val="000000"/>
-          <w:sz w:val="24"/>
-          <w:szCs w:val="24"/>
-        </w:rPr>
-        <w:t>¹³, character*⁴</w:t>
-      </w:r>
-      <w:r>
-        <w:rPr>
-          <w:color w:val="000000"/>
-          <w:sz w:val="24"/>
-          <w:szCs w:val="24"/>
-        </w:rPr>
-        <w:t xml:space="preserve"> }</w:t>
-      </w:r>
-    </w:p>
-    <w:p>
-      <w:pPr>
-        <w:pStyle w:val="Normal"/>
-        <w:pBdr/>
-        <w:rPr>
-          <w:i/>
-          <w:i/>
-          <w:color w:val="404040"/>
-          <w:lang w:val="pt-BR"/>
-        </w:rPr>
-      </w:pPr>
-      <w:r>
-        <w:rPr>
-          <w:i/>
-          <w:color w:val="404040"/>
-          <w:sz w:val="24"/>
-          <w:szCs w:val="24"/>
-          <w:lang w:val="pt-BR"/>
-        </w:rPr>
-        <w:t>craftable: código que apresenta se um item pode ser criado a partir da junção de outros itens por parte dos jogadores.</w:t>
-      </w:r>
-    </w:p>
-    <w:p>
-      <w:pPr>
-        <w:pStyle w:val="Normal"/>
-        <w:pBdr/>
-        <w:rPr>
-          <w:color w:val="000000"/>
-          <w:sz w:val="24"/>
-          <w:szCs w:val="24"/>
-          <w:lang w:val="pt-BR"/>
-        </w:rPr>
-      </w:pPr>
-      <w:r>
-        <w:rPr>
-          <w:color w:val="000000"/>
-          <w:sz w:val="24"/>
-          <w:szCs w:val="24"/>
-          <w:lang w:val="pt-BR"/>
-        </w:rPr>
-      </w:r>
-    </w:p>
-    <w:p>
-      <w:pPr>
-        <w:pStyle w:val="Normal"/>
-        <w:pBdr/>
-        <w:rPr>
-          <w:color w:val="000000"/>
-          <w:sz w:val="24"/>
-          <w:szCs w:val="24"/>
-          <w:lang w:val="pt-BR"/>
-        </w:rPr>
-      </w:pPr>
-      <w:r>
-        <w:rPr>
-          <w:color w:val="000000"/>
-          <w:sz w:val="24"/>
-          <w:szCs w:val="24"/>
-          <w:lang w:val="pt-BR"/>
-        </w:rPr>
-        <w:t>Ingredients = { items*</w:t>
-      </w:r>
-      <w:r>
-        <w:rPr>
-          <w:color w:val="000000"/>
-          <w:lang w:val="pt-BR"/>
-        </w:rPr>
-        <w:t>⁷</w:t>
-      </w:r>
-      <w:r>
-        <w:rPr>
-          <w:color w:val="000000"/>
-          <w:sz w:val="24"/>
-          <w:szCs w:val="24"/>
-          <w:lang w:val="pt-BR"/>
-        </w:rPr>
-        <w:t xml:space="preserve">, lootGrade*⁸, </w:t>
-      </w:r>
-      <w:r>
-        <w:rPr>
-          <w:color w:val="000000"/>
-          <w:sz w:val="24"/>
-          <w:szCs w:val="24"/>
-          <w:u w:val="single"/>
-          <w:lang w:val="pt-BR"/>
-        </w:rPr>
-        <w:t>ingredient</w:t>
-      </w:r>
-      <w:r>
-        <w:rPr>
-          <w:color w:val="000000"/>
-          <w:sz w:val="24"/>
-          <w:szCs w:val="24"/>
-          <w:lang w:val="pt-BR"/>
-        </w:rPr>
-        <w:t xml:space="preserve"> }</w:t>
+          <w:sz w:val="24"/>
+          <w:szCs w:val="24"/>
+          <w:lang w:val="pt-BR"/>
+        </w:rPr>
+        <w:t>*⁷, type }</w:t>
       </w:r>
     </w:p>
     <w:p>
@@ -1753,40 +1761,38 @@
         <w:pStyle w:val="Normal"/>
         <w:ind w:firstLine="720"/>
         <w:rPr>
-          <w:sz w:val="24"/>
-          <w:szCs w:val="24"/>
-          <w:lang w:val="pt-BR"/>
-        </w:rPr>
-      </w:pPr>
-      <w:r>
-        <w:rPr>
-          <w:sz w:val="24"/>
-          <w:szCs w:val="24"/>
-          <w:lang w:val="pt-BR"/>
-        </w:rPr>
-      </w:r>
-    </w:p>
-    <w:p>
-      <w:pPr>
-        <w:pStyle w:val="Normal"/>
-        <w:rPr>
-          <w:lang w:val="pt-BR"/>
-        </w:rPr>
-      </w:pPr>
-      <w:r>
-        <w:rPr>
-          <w:sz w:val="24"/>
-          <w:szCs w:val="24"/>
-          <w:lang w:val="pt-BR"/>
-        </w:rPr>
-        <w:t xml:space="preserve">Weapons = { </w:t>
-      </w:r>
-      <w:r>
-        <w:rPr>
-          <w:sz w:val="24"/>
-          <w:szCs w:val="24"/>
-          <w:u w:val="single"/>
-          <w:lang w:val="pt-BR"/>
+          <w:color w:val="C9211E"/>
+          <w:sz w:val="24"/>
+          <w:szCs w:val="24"/>
+          <w:lang w:val="pt-BR"/>
+        </w:rPr>
+      </w:pPr>
+      <w:r>
+        <w:rPr>
+          <w:sz w:val="24"/>
+          <w:szCs w:val="24"/>
+          <w:lang w:val="pt-BR"/>
+        </w:rPr>
+        <w:tab/>
+      </w:r>
+    </w:p>
+    <w:p>
+      <w:pPr>
+        <w:pStyle w:val="Normal"/>
+        <w:rPr/>
+      </w:pPr>
+      <w:r>
+        <w:rPr>
+          <w:sz w:val="24"/>
+          <w:szCs w:val="24"/>
+        </w:rPr>
+        <w:t xml:space="preserve">Melee = { </w:t>
+      </w:r>
+      <w:r>
+        <w:rPr>
+          <w:sz w:val="24"/>
+          <w:szCs w:val="24"/>
+          <w:u w:val="single"/>
         </w:rPr>
         <w:t>itemsID</w:t>
       </w:r>
@@ -1794,43 +1800,40 @@
         <w:rPr>
           <w:sz w:val="24"/>
           <w:szCs w:val="24"/>
-          <w:lang w:val="pt-BR"/>
-        </w:rPr>
-        <w:t>*⁷, type }</w:t>
-      </w:r>
-    </w:p>
-    <w:p>
-      <w:pPr>
-        <w:pStyle w:val="Normal"/>
-        <w:pBdr/>
+        </w:rPr>
+        <w:t>*⁷, canBeThrown, fleshGatherRate, oreGatherRate, treeGatherRate }</w:t>
+      </w:r>
+    </w:p>
+    <w:p>
+      <w:pPr>
+        <w:pStyle w:val="Normal"/>
         <w:ind w:firstLine="720"/>
         <w:rPr>
-          <w:color w:val="C9211E"/>
-          <w:sz w:val="24"/>
-          <w:szCs w:val="24"/>
-          <w:lang w:val="pt-BR"/>
-        </w:rPr>
-      </w:pPr>
-      <w:r>
-        <w:rPr>
-          <w:sz w:val="24"/>
-          <w:szCs w:val="24"/>
-          <w:lang w:val="pt-BR"/>
-        </w:rPr>
-        <w:tab/>
-      </w:r>
-    </w:p>
-    <w:p>
-      <w:pPr>
-        <w:pStyle w:val="Normal"/>
-        <w:rPr/>
-      </w:pPr>
-      <w:r>
-        <w:rPr>
-          <w:sz w:val="24"/>
-          <w:szCs w:val="24"/>
-        </w:rPr>
-        <w:t xml:space="preserve">Melee = { </w:t>
+          <w:sz w:val="24"/>
+          <w:szCs w:val="24"/>
+        </w:rPr>
+      </w:pPr>
+      <w:r>
+        <w:rPr>
+          <w:sz w:val="24"/>
+          <w:szCs w:val="24"/>
+        </w:rPr>
+      </w:r>
+    </w:p>
+    <w:p>
+      <w:pPr>
+        <w:pStyle w:val="Normal"/>
+        <w:rPr>
+          <w:sz w:val="24"/>
+          <w:szCs w:val="24"/>
+        </w:rPr>
+      </w:pPr>
+      <w:r>
+        <w:rPr>
+          <w:sz w:val="24"/>
+          <w:szCs w:val="24"/>
+        </w:rPr>
+        <w:t xml:space="preserve">Ranged = { </w:t>
       </w:r>
       <w:r>
         <w:rPr>
@@ -1845,76 +1848,12 @@
           <w:sz w:val="24"/>
           <w:szCs w:val="24"/>
         </w:rPr>
-        <w:t>*⁷, canBeThrown, fleshGatherRate, oreGatherRate, treeGatherRate }</w:t>
-      </w:r>
-    </w:p>
-    <w:p>
-      <w:pPr>
-        <w:pStyle w:val="Normal"/>
-        <w:pBdr/>
-        <w:ind w:firstLine="720"/>
-        <w:rPr>
-          <w:sz w:val="24"/>
-          <w:szCs w:val="24"/>
-        </w:rPr>
-      </w:pPr>
-      <w:r>
-        <w:rPr>
-          <w:sz w:val="24"/>
-          <w:szCs w:val="24"/>
-        </w:rPr>
-      </w:r>
-    </w:p>
-    <w:p>
-      <w:pPr>
-        <w:pStyle w:val="Normal"/>
-        <w:pBdr/>
-        <w:rPr>
-          <w:sz w:val="24"/>
-          <w:szCs w:val="24"/>
-        </w:rPr>
-      </w:pPr>
-      <w:r>
-        <w:rPr>
-          <w:sz w:val="24"/>
-          <w:szCs w:val="24"/>
-        </w:rPr>
-        <w:t xml:space="preserve">Ranged = { </w:t>
-      </w:r>
-      <w:r>
-        <w:rPr>
-          <w:sz w:val="24"/>
-          <w:szCs w:val="24"/>
-          <w:u w:val="single"/>
-        </w:rPr>
-        <w:t>itemsID</w:t>
-      </w:r>
-      <w:r>
-        <w:rPr>
-          <w:sz w:val="24"/>
-          <w:szCs w:val="24"/>
-        </w:rPr>
-        <w:t>*⁷</w:t>
-      </w:r>
-      <w:r>
-        <w:rPr>
-          <w:sz w:val="24"/>
-          <w:szCs w:val="24"/>
-        </w:rPr>
-        <w:t>,</w:t>
-      </w:r>
-      <w:r>
-        <w:rPr>
-          <w:sz w:val="24"/>
-          <w:szCs w:val="24"/>
-        </w:rPr>
-        <w:t xml:space="preserve"> recoil, attackRange, amnoCapacity, modSlots, fireMode, fireRate, accuracyModifier }</w:t>
-      </w:r>
-    </w:p>
-    <w:p>
-      <w:pPr>
-        <w:pStyle w:val="Normal"/>
-        <w:pBdr/>
+        <w:t>*⁷, recoil, attackRange, amnoCapacity, modSlots, fireMode, fireRate, accuracyModifier }</w:t>
+      </w:r>
+    </w:p>
+    <w:p>
+      <w:pPr>
+        <w:pStyle w:val="Normal"/>
         <w:ind w:firstLine="720"/>
         <w:rPr>
           <w:sz w:val="24"/>
@@ -2374,7 +2313,6 @@
     <w:p>
       <w:pPr>
         <w:pStyle w:val="Normal"/>
-        <w:pBdr/>
         <w:rPr>
           <w:color w:val="C9211E"/>
           <w:sz w:val="24"/>
@@ -2392,7 +2330,6 @@
     <w:p>
       <w:pPr>
         <w:pStyle w:val="Normal"/>
-        <w:pBdr/>
         <w:rPr>
           <w:color w:val="C9211E"/>
           <w:sz w:val="24"/>
@@ -2428,25 +2365,23 @@
     <w:p>
       <w:pPr>
         <w:pStyle w:val="Normal"/>
-        <w:pBdr/>
-        <w:rPr>
-          <w:color w:val="000000"/>
-          <w:sz w:val="24"/>
-          <w:szCs w:val="24"/>
-        </w:rPr>
-      </w:pPr>
-      <w:r>
-        <w:rPr>
-          <w:color w:val="000000"/>
-          <w:sz w:val="24"/>
-          <w:szCs w:val="24"/>
-        </w:rPr>
-      </w:r>
-    </w:p>
-    <w:p>
-      <w:pPr>
-        <w:pStyle w:val="Normal"/>
-        <w:pBdr/>
+        <w:rPr>
+          <w:color w:val="000000"/>
+          <w:sz w:val="24"/>
+          <w:szCs w:val="24"/>
+        </w:rPr>
+      </w:pPr>
+      <w:r>
+        <w:rPr>
+          <w:color w:val="000000"/>
+          <w:sz w:val="24"/>
+          <w:szCs w:val="24"/>
+        </w:rPr>
+      </w:r>
+    </w:p>
+    <w:p>
+      <w:pPr>
+        <w:pStyle w:val="Normal"/>
         <w:rPr>
           <w:color w:val="000000"/>
         </w:rPr>
@@ -2497,36 +2432,34 @@
     <w:p>
       <w:pPr>
         <w:pStyle w:val="Normal"/>
-        <w:pBdr/>
-        <w:rPr>
-          <w:color w:val="000000"/>
-          <w:sz w:val="24"/>
-          <w:szCs w:val="24"/>
-        </w:rPr>
-      </w:pPr>
-      <w:r>
-        <w:rPr>
-          <w:color w:val="000000"/>
-          <w:sz w:val="24"/>
-          <w:szCs w:val="24"/>
-        </w:rPr>
-      </w:r>
-    </w:p>
-    <w:p>
-      <w:pPr>
-        <w:pStyle w:val="Normal"/>
-        <w:pBdr/>
-        <w:rPr>
-          <w:color w:val="000000"/>
-        </w:rPr>
-      </w:pPr>
-      <w:r>
-        <w:rPr>
-          <w:color w:val="000000"/>
-          <w:sz w:val="24"/>
-          <w:szCs w:val="24"/>
-        </w:rPr>
-        <w:t xml:space="preserve">WeaponsAreComposedOfComponentsResources = { weapons*⁷, </w:t>
+        <w:rPr>
+          <w:color w:val="000000"/>
+          <w:sz w:val="24"/>
+          <w:szCs w:val="24"/>
+        </w:rPr>
+      </w:pPr>
+      <w:r>
+        <w:rPr>
+          <w:color w:val="000000"/>
+          <w:sz w:val="24"/>
+          <w:szCs w:val="24"/>
+        </w:rPr>
+      </w:r>
+    </w:p>
+    <w:p>
+      <w:pPr>
+        <w:pStyle w:val="Normal"/>
+        <w:rPr>
+          <w:color w:val="000000"/>
+        </w:rPr>
+      </w:pPr>
+      <w:r>
+        <w:rPr>
+          <w:color w:val="000000"/>
+          <w:sz w:val="24"/>
+          <w:szCs w:val="24"/>
+        </w:rPr>
+        <w:t>WeaponsAreComposedOfComponentsResources = {</w:t>
       </w:r>
       <w:r>
         <w:rPr>
@@ -2560,151 +2493,436 @@
           <w:sz w:val="24"/>
           <w:szCs w:val="24"/>
         </w:rPr>
+        <w:t>*⁷, weapons*⁷ }</w:t>
+      </w:r>
+    </w:p>
+    <w:p>
+      <w:pPr>
+        <w:pStyle w:val="Normal"/>
+        <w:rPr>
+          <w:color w:val="000000"/>
+          <w:sz w:val="24"/>
+          <w:szCs w:val="24"/>
+        </w:rPr>
+      </w:pPr>
+      <w:r>
+        <w:rPr>
+          <w:color w:val="000000"/>
+          <w:sz w:val="24"/>
+          <w:szCs w:val="24"/>
+        </w:rPr>
+      </w:r>
+    </w:p>
+    <w:p>
+      <w:pPr>
+        <w:pStyle w:val="Normal"/>
+        <w:rPr>
+          <w:color w:val="000000"/>
+        </w:rPr>
+      </w:pPr>
+      <w:r>
+        <w:rPr>
+          <w:color w:val="000000"/>
+          <w:sz w:val="24"/>
+          <w:szCs w:val="24"/>
+        </w:rPr>
+        <w:t xml:space="preserve">ConsumablesAreComposedOfComponentsResources = { </w:t>
+      </w:r>
+      <w:r>
+        <w:rPr>
+          <w:color w:val="000000"/>
+          <w:sz w:val="24"/>
+          <w:szCs w:val="24"/>
+          <w:u w:val="single"/>
+        </w:rPr>
+        <w:t>components</w:t>
+      </w:r>
+      <w:r>
+        <w:rPr>
+          <w:color w:val="000000"/>
+          <w:sz w:val="24"/>
+          <w:szCs w:val="24"/>
+        </w:rPr>
+        <w:t xml:space="preserve">*⁷, </w:t>
+      </w:r>
+      <w:r>
+        <w:rPr>
+          <w:color w:val="000000"/>
+          <w:sz w:val="24"/>
+          <w:szCs w:val="24"/>
+          <w:u w:val="single"/>
+        </w:rPr>
+        <w:t>resouces</w:t>
+      </w:r>
+      <w:r>
+        <w:rPr>
+          <w:color w:val="000000"/>
+          <w:sz w:val="24"/>
+          <w:szCs w:val="24"/>
+        </w:rPr>
+        <w:t>*⁷, consumables*⁷ }</w:t>
+      </w:r>
+    </w:p>
+    <w:p>
+      <w:pPr>
+        <w:pStyle w:val="Normal"/>
+        <w:rPr>
+          <w:color w:val="000000"/>
+          <w:sz w:val="24"/>
+          <w:szCs w:val="24"/>
+        </w:rPr>
+      </w:pPr>
+      <w:r>
+        <w:rPr>
+          <w:color w:val="000000"/>
+          <w:sz w:val="24"/>
+          <w:szCs w:val="24"/>
+        </w:rPr>
+      </w:r>
+    </w:p>
+    <w:p>
+      <w:pPr>
+        <w:pStyle w:val="Normal"/>
+        <w:rPr>
+          <w:color w:val="000000"/>
+        </w:rPr>
+      </w:pPr>
+      <w:r>
+        <w:rPr>
+          <w:color w:val="000000"/>
+          <w:sz w:val="24"/>
+          <w:szCs w:val="24"/>
+        </w:rPr>
+        <w:t xml:space="preserve">ClothingAreComposedOfComponentsResources = { </w:t>
+      </w:r>
+      <w:r>
+        <w:rPr>
+          <w:color w:val="000000"/>
+          <w:sz w:val="24"/>
+          <w:szCs w:val="24"/>
+          <w:u w:val="single"/>
+        </w:rPr>
+        <w:t>components</w:t>
+      </w:r>
+      <w:r>
+        <w:rPr>
+          <w:color w:val="000000"/>
+          <w:sz w:val="24"/>
+          <w:szCs w:val="24"/>
+        </w:rPr>
+        <w:t xml:space="preserve">*⁷, </w:t>
+      </w:r>
+      <w:r>
+        <w:rPr>
+          <w:color w:val="000000"/>
+          <w:sz w:val="24"/>
+          <w:szCs w:val="24"/>
+          <w:u w:val="single"/>
+        </w:rPr>
+        <w:t>resouces</w:t>
+      </w:r>
+      <w:r>
+        <w:rPr>
+          <w:color w:val="000000"/>
+          <w:sz w:val="24"/>
+          <w:szCs w:val="24"/>
+        </w:rPr>
+        <w:t>*⁷, clothing*⁷ }</w:t>
+      </w:r>
+    </w:p>
+    <w:p>
+      <w:pPr>
+        <w:pStyle w:val="Normal"/>
+        <w:rPr>
+          <w:color w:val="C9211E"/>
+          <w:sz w:val="24"/>
+          <w:szCs w:val="24"/>
+        </w:rPr>
+      </w:pPr>
+      <w:r>
+        <w:rPr>
+          <w:color w:val="C9211E"/>
+          <w:sz w:val="24"/>
+          <w:szCs w:val="24"/>
+        </w:rPr>
+      </w:r>
+    </w:p>
+    <w:p>
+      <w:pPr>
+        <w:pStyle w:val="Normal"/>
+        <w:rPr>
+          <w:color w:val="000000"/>
+          <w:sz w:val="24"/>
+          <w:szCs w:val="24"/>
+        </w:rPr>
+      </w:pPr>
+      <w:r>
+        <w:rPr>
+          <w:color w:val="000000"/>
+          <w:sz w:val="24"/>
+          <w:szCs w:val="24"/>
+        </w:rPr>
+        <w:t xml:space="preserve">ResourceNodes = { </w:t>
+      </w:r>
+      <w:r>
+        <w:rPr>
+          <w:color w:val="000000"/>
+          <w:sz w:val="24"/>
+          <w:szCs w:val="24"/>
+          <w:u w:val="single"/>
+        </w:rPr>
+        <w:t>resourceNodesID*</w:t>
+      </w:r>
+      <w:r>
+        <w:rPr>
+          <w:color w:val="000000"/>
+          <w:sz w:val="24"/>
+          <w:szCs w:val="24"/>
+        </w:rPr>
+        <w:t>⁹, nodeType, maxYield, durabilityDamage, biomes*</w:t>
+      </w:r>
+      <w:r>
+        <w:rPr>
+          <w:rFonts w:eastAsia="Proxima Nova" w:cs="Proxima Nova" w:ascii="Proxima Nova" w:hAnsi="Proxima Nova"/>
+          <w:color w:val="000000"/>
+          <w:sz w:val="24"/>
+          <w:szCs w:val="24"/>
+        </w:rPr>
+        <w:t>²</w:t>
+      </w:r>
+      <w:r>
+        <w:rPr>
+          <w:color w:val="000000"/>
+          <w:sz w:val="24"/>
+          <w:szCs w:val="24"/>
+        </w:rPr>
+        <w:t xml:space="preserve"> }</w:t>
+      </w:r>
+    </w:p>
+    <w:p>
+      <w:pPr>
+        <w:pStyle w:val="Normal"/>
+        <w:rPr>
+          <w:color w:val="C9211E"/>
+          <w:sz w:val="24"/>
+          <w:szCs w:val="24"/>
+        </w:rPr>
+      </w:pPr>
+      <w:r>
+        <w:rPr>
+          <w:color w:val="C9211E"/>
+          <w:sz w:val="24"/>
+          <w:szCs w:val="24"/>
+        </w:rPr>
+      </w:r>
+    </w:p>
+    <w:p>
+      <w:pPr>
+        <w:pStyle w:val="Normal"/>
+        <w:rPr>
+          <w:color w:val="000000"/>
+          <w:sz w:val="24"/>
+          <w:szCs w:val="24"/>
+        </w:rPr>
+      </w:pPr>
+      <w:r>
+        <w:rPr>
+          <w:color w:val="000000"/>
+          <w:sz w:val="24"/>
+          <w:szCs w:val="24"/>
+        </w:rPr>
+        <w:t xml:space="preserve">ResourceNodesGenerateItems = { </w:t>
+      </w:r>
+      <w:r>
+        <w:rPr>
+          <w:color w:val="000000"/>
+          <w:sz w:val="24"/>
+          <w:szCs w:val="24"/>
+          <w:u w:val="single"/>
+        </w:rPr>
+        <w:t>resourceNodes</w:t>
+      </w:r>
+      <w:r>
+        <w:rPr>
+          <w:color w:val="000000"/>
+          <w:sz w:val="24"/>
+          <w:szCs w:val="24"/>
+        </w:rPr>
+        <w:t>*</w:t>
+      </w:r>
+      <w:r>
+        <w:rPr>
+          <w:color w:val="000000"/>
+        </w:rPr>
+        <w:t>⁹</w:t>
+      </w:r>
+      <w:r>
+        <w:rPr>
+          <w:color w:val="000000"/>
+          <w:sz w:val="24"/>
+          <w:szCs w:val="24"/>
+        </w:rPr>
+        <w:t xml:space="preserve">, </w:t>
+      </w:r>
+      <w:r>
+        <w:rPr>
+          <w:color w:val="000000"/>
+          <w:sz w:val="24"/>
+          <w:szCs w:val="24"/>
+          <w:u w:val="single"/>
+        </w:rPr>
+        <w:t>item</w:t>
+      </w:r>
+      <w:r>
+        <w:rPr>
+          <w:color w:val="000000"/>
+          <w:sz w:val="24"/>
+          <w:szCs w:val="24"/>
+        </w:rPr>
         <w:t>*⁷ }</w:t>
       </w:r>
     </w:p>
     <w:p>
       <w:pPr>
         <w:pStyle w:val="Normal"/>
-        <w:pBdr/>
-        <w:rPr>
-          <w:color w:val="000000"/>
-          <w:sz w:val="24"/>
-          <w:szCs w:val="24"/>
-        </w:rPr>
-      </w:pPr>
-      <w:r>
-        <w:rPr>
-          <w:color w:val="000000"/>
-          <w:sz w:val="24"/>
-          <w:szCs w:val="24"/>
-        </w:rPr>
-      </w:r>
-    </w:p>
-    <w:p>
-      <w:pPr>
-        <w:pStyle w:val="Normal"/>
-        <w:pBdr/>
-        <w:rPr>
-          <w:color w:val="000000"/>
-        </w:rPr>
-      </w:pPr>
-      <w:r>
-        <w:rPr>
-          <w:color w:val="000000"/>
-          <w:sz w:val="24"/>
-          <w:szCs w:val="24"/>
-        </w:rPr>
-        <w:t xml:space="preserve">ConsumablesAreComposedOfComponentsResources = { consumables*⁷, </w:t>
-      </w:r>
-      <w:r>
-        <w:rPr>
-          <w:color w:val="000000"/>
-          <w:sz w:val="24"/>
-          <w:szCs w:val="24"/>
-          <w:u w:val="single"/>
-        </w:rPr>
-        <w:t>components</w:t>
-      </w:r>
-      <w:r>
-        <w:rPr>
-          <w:color w:val="000000"/>
-          <w:sz w:val="24"/>
-          <w:szCs w:val="24"/>
-        </w:rPr>
-        <w:t xml:space="preserve">*⁷, </w:t>
-      </w:r>
-      <w:r>
-        <w:rPr>
-          <w:color w:val="000000"/>
-          <w:sz w:val="24"/>
-          <w:szCs w:val="24"/>
-          <w:u w:val="single"/>
-        </w:rPr>
-        <w:t>resouces</w:t>
-      </w:r>
-      <w:r>
-        <w:rPr>
-          <w:color w:val="000000"/>
-          <w:sz w:val="24"/>
-          <w:szCs w:val="24"/>
-        </w:rPr>
-        <w:t>*⁷ }</w:t>
-      </w:r>
-    </w:p>
-    <w:p>
-      <w:pPr>
-        <w:pStyle w:val="Normal"/>
-        <w:pBdr/>
-        <w:rPr>
-          <w:color w:val="000000"/>
-          <w:sz w:val="24"/>
-          <w:szCs w:val="24"/>
-        </w:rPr>
-      </w:pPr>
-      <w:r>
-        <w:rPr>
-          <w:color w:val="000000"/>
-          <w:sz w:val="24"/>
-          <w:szCs w:val="24"/>
-        </w:rPr>
-      </w:r>
-    </w:p>
-    <w:p>
-      <w:pPr>
-        <w:pStyle w:val="Normal"/>
-        <w:pBdr/>
-        <w:rPr>
-          <w:color w:val="000000"/>
-        </w:rPr>
-      </w:pPr>
-      <w:r>
-        <w:rPr>
-          <w:color w:val="000000"/>
-          <w:sz w:val="24"/>
-          <w:szCs w:val="24"/>
-        </w:rPr>
-        <w:t xml:space="preserve">ClothingAreComposedOfComponentsResources = { clothing*⁷, </w:t>
-      </w:r>
-      <w:r>
-        <w:rPr>
-          <w:color w:val="000000"/>
-          <w:sz w:val="24"/>
-          <w:szCs w:val="24"/>
-          <w:u w:val="single"/>
-        </w:rPr>
-        <w:t>components</w:t>
-      </w:r>
-      <w:r>
-        <w:rPr>
-          <w:color w:val="000000"/>
-          <w:sz w:val="24"/>
-          <w:szCs w:val="24"/>
-        </w:rPr>
-        <w:t xml:space="preserve">*⁷, </w:t>
-      </w:r>
-      <w:r>
-        <w:rPr>
-          <w:color w:val="000000"/>
-          <w:sz w:val="24"/>
-          <w:szCs w:val="24"/>
-          <w:u w:val="single"/>
-        </w:rPr>
-        <w:t>resouces</w:t>
-      </w:r>
-      <w:r>
-        <w:rPr>
-          <w:color w:val="000000"/>
-          <w:sz w:val="24"/>
-          <w:szCs w:val="24"/>
-        </w:rPr>
-        <w:t>*⁷ }</w:t>
-      </w:r>
-    </w:p>
-    <w:p>
-      <w:pPr>
-        <w:pStyle w:val="Normal"/>
-        <w:pBdr/>
+        <w:rPr>
+          <w:sz w:val="24"/>
+          <w:szCs w:val="24"/>
+        </w:rPr>
+      </w:pPr>
+      <w:r>
+        <w:rPr>
+          <w:sz w:val="24"/>
+          <w:szCs w:val="24"/>
+        </w:rPr>
+      </w:r>
+    </w:p>
+    <w:p>
+      <w:pPr>
+        <w:pStyle w:val="Normal"/>
+        <w:rPr>
+          <w:color w:val="000000"/>
+        </w:rPr>
+      </w:pPr>
+      <w:r>
+        <w:rPr>
+          <w:color w:val="000000"/>
+          <w:sz w:val="24"/>
+          <w:szCs w:val="24"/>
+        </w:rPr>
+        <w:t xml:space="preserve">Monuments = { </w:t>
+      </w:r>
+      <w:r>
+        <w:rPr>
+          <w:color w:val="000000"/>
+          <w:sz w:val="24"/>
+          <w:szCs w:val="24"/>
+          <w:u w:val="single"/>
+        </w:rPr>
+        <w:t>name</w:t>
+      </w:r>
+      <w:r>
+        <w:rPr>
+          <w:color w:val="000000"/>
+          <w:sz w:val="24"/>
+          <w:szCs w:val="24"/>
+        </w:rPr>
+        <w:t>*</w:t>
+      </w:r>
+      <w:r>
+        <w:rPr>
+          <w:rFonts w:eastAsia="Proxima Nova" w:cs="Proxima Nova" w:ascii="Proxima Nova" w:hAnsi="Proxima Nova"/>
+          <w:color w:val="000000"/>
+          <w:sz w:val="24"/>
+          <w:szCs w:val="24"/>
+        </w:rPr>
+        <w:t xml:space="preserve">¹º, </w:t>
+      </w:r>
+      <w:r>
+        <w:rPr>
+          <w:color w:val="000000"/>
+          <w:sz w:val="24"/>
+          <w:szCs w:val="24"/>
+        </w:rPr>
+        <w:t>monumentSize, lootGrade, enemyGrade }</w:t>
+      </w:r>
+    </w:p>
+    <w:p>
+      <w:pPr>
+        <w:pStyle w:val="Normal"/>
+        <w:rPr>
+          <w:color w:val="000000"/>
+        </w:rPr>
+      </w:pPr>
+      <w:r>
+        <w:rPr>
+          <w:color w:val="000000"/>
+        </w:rPr>
+      </w:r>
+    </w:p>
+    <w:p>
+      <w:pPr>
+        <w:pStyle w:val="Normal"/>
+        <w:rPr>
+          <w:color w:val="000000"/>
+        </w:rPr>
+      </w:pPr>
+      <w:r>
+        <w:rPr>
+          <w:color w:val="000000"/>
+          <w:sz w:val="24"/>
+          <w:szCs w:val="24"/>
+        </w:rPr>
+        <w:t xml:space="preserve">regionsMonuments = { </w:t>
+      </w:r>
+      <w:r>
+        <w:rPr>
+          <w:color w:val="000000"/>
+          <w:sz w:val="24"/>
+          <w:szCs w:val="24"/>
+          <w:u w:val="single"/>
+        </w:rPr>
+        <w:t>name</w:t>
+      </w:r>
+      <w:r>
+        <w:rPr>
+          <w:color w:val="000000"/>
+          <w:sz w:val="24"/>
+          <w:szCs w:val="24"/>
+        </w:rPr>
+        <w:t>*</w:t>
+      </w:r>
+      <w:r>
+        <w:rPr>
+          <w:rFonts w:eastAsia="Proxima Nova" w:cs="Proxima Nova" w:ascii="Proxima Nova" w:hAnsi="Proxima Nova"/>
+          <w:color w:val="000000"/>
+          <w:sz w:val="24"/>
+          <w:szCs w:val="24"/>
+        </w:rPr>
+        <w:t xml:space="preserve">¹º, </w:t>
+      </w:r>
+      <w:r>
+        <w:rPr>
+          <w:rFonts w:eastAsia="Proxima Nova" w:cs="Proxima Nova" w:ascii="Proxima Nova" w:hAnsi="Proxima Nova"/>
+          <w:color w:val="000000"/>
+          <w:sz w:val="24"/>
+          <w:szCs w:val="24"/>
+          <w:u w:val="single"/>
+        </w:rPr>
+        <w:t>regionMonument</w:t>
+      </w:r>
+      <w:r>
+        <w:rPr>
+          <w:color w:val="000000"/>
+          <w:sz w:val="24"/>
+          <w:szCs w:val="24"/>
+        </w:rPr>
+        <w:t xml:space="preserve"> }</w:t>
+      </w:r>
+    </w:p>
+    <w:p>
+      <w:pPr>
+        <w:pStyle w:val="Normal"/>
         <w:rPr>
           <w:color w:val="C9211E"/>
           <w:sz w:val="24"/>
@@ -2722,37 +2940,26 @@
     <w:p>
       <w:pPr>
         <w:pStyle w:val="Normal"/>
-        <w:pBdr/>
-        <w:rPr>
-          <w:color w:val="000000"/>
-          <w:sz w:val="24"/>
-          <w:szCs w:val="24"/>
-        </w:rPr>
-      </w:pPr>
-      <w:r>
-        <w:rPr>
-          <w:color w:val="000000"/>
-          <w:sz w:val="24"/>
-          <w:szCs w:val="24"/>
-        </w:rPr>
-        <w:t xml:space="preserve">ResourceNodes = { </w:t>
-      </w:r>
-      <w:r>
-        <w:rPr>
-          <w:color w:val="000000"/>
-          <w:sz w:val="24"/>
-          <w:szCs w:val="24"/>
-          <w:u w:val="single"/>
-        </w:rPr>
-        <w:t>resourceNodesID*</w:t>
-      </w:r>
-      <w:r>
-        <w:rPr>
-          <w:color w:val="000000"/>
-          <w:sz w:val="24"/>
-          <w:szCs w:val="24"/>
-        </w:rPr>
-        <w:t>⁹, nodeType, maxYield, durabilityDamage, biomes*</w:t>
+        <w:rPr>
+          <w:color w:val="000000"/>
+        </w:rPr>
+      </w:pPr>
+      <w:r>
+        <w:rPr>
+          <w:color w:val="000000"/>
+          <w:sz w:val="24"/>
+          <w:szCs w:val="24"/>
+        </w:rPr>
+        <w:t xml:space="preserve">Structures = { </w:t>
+      </w:r>
+      <w:r>
+        <w:rPr>
+          <w:color w:val="000000"/>
+          <w:sz w:val="24"/>
+          <w:szCs w:val="24"/>
+          <w:u w:val="single"/>
+        </w:rPr>
+        <w:t>structureID*</w:t>
       </w:r>
       <w:r>
         <w:rPr>
@@ -2761,21 +2968,37 @@
           <w:sz w:val="24"/>
           <w:szCs w:val="24"/>
         </w:rPr>
-        <w:t>²</w:t>
-      </w:r>
-      <w:r>
-        <w:rPr>
-          <w:color w:val="000000"/>
-          <w:sz w:val="24"/>
-          <w:szCs w:val="24"/>
-        </w:rPr>
-        <w:t xml:space="preserve"> }</w:t>
-      </w:r>
-    </w:p>
-    <w:p>
-      <w:pPr>
-        <w:pStyle w:val="Normal"/>
-        <w:pBdr/>
+        <w:t xml:space="preserve">¹¹ </w:t>
+      </w:r>
+      <w:r>
+        <w:rPr>
+          <w:color w:val="000000"/>
+          <w:sz w:val="24"/>
+          <w:szCs w:val="24"/>
+        </w:rPr>
+        <w:t>, monument*</w:t>
+      </w:r>
+      <w:r>
+        <w:rPr>
+          <w:rFonts w:eastAsia="Proxima Nova" w:cs="Proxima Nova" w:ascii="Proxima Nova" w:hAnsi="Proxima Nova"/>
+          <w:color w:val="000000"/>
+          <w:sz w:val="24"/>
+          <w:szCs w:val="24"/>
+        </w:rPr>
+        <w:t xml:space="preserve">¹º </w:t>
+      </w:r>
+      <w:r>
+        <w:rPr>
+          <w:color w:val="000000"/>
+          <w:sz w:val="24"/>
+          <w:szCs w:val="24"/>
+        </w:rPr>
+        <w:t>}</w:t>
+      </w:r>
+    </w:p>
+    <w:p>
+      <w:pPr>
+        <w:pStyle w:val="Normal"/>
         <w:rPr>
           <w:color w:val="C9211E"/>
           <w:sz w:val="24"/>
@@ -2793,118 +3016,26 @@
     <w:p>
       <w:pPr>
         <w:pStyle w:val="Normal"/>
-        <w:pBdr/>
-        <w:rPr>
-          <w:color w:val="000000"/>
-          <w:sz w:val="24"/>
-          <w:szCs w:val="24"/>
-        </w:rPr>
-      </w:pPr>
-      <w:r>
-        <w:rPr>
-          <w:color w:val="000000"/>
-          <w:sz w:val="24"/>
-          <w:szCs w:val="24"/>
-        </w:rPr>
-        <w:t xml:space="preserve">ResourceNodesGenerateItems = { </w:t>
-      </w:r>
-      <w:r>
-        <w:rPr>
-          <w:color w:val="000000"/>
-          <w:sz w:val="24"/>
-          <w:szCs w:val="24"/>
-          <w:u w:val="single"/>
-        </w:rPr>
-        <w:t>resourceNodes</w:t>
-      </w:r>
-      <w:r>
-        <w:rPr>
-          <w:color w:val="000000"/>
-          <w:sz w:val="24"/>
-          <w:szCs w:val="24"/>
-        </w:rPr>
-        <w:t>*</w:t>
-      </w:r>
-      <w:r>
-        <w:rPr>
-          <w:color w:val="000000"/>
-        </w:rPr>
-        <w:t>⁹</w:t>
-      </w:r>
-      <w:r>
-        <w:rPr>
-          <w:color w:val="000000"/>
-          <w:sz w:val="24"/>
-          <w:szCs w:val="24"/>
-        </w:rPr>
-        <w:t xml:space="preserve">, </w:t>
-      </w:r>
-      <w:r>
-        <w:rPr>
-          <w:color w:val="000000"/>
-          <w:sz w:val="24"/>
-          <w:szCs w:val="24"/>
-          <w:u w:val="single"/>
-        </w:rPr>
-        <w:t>item</w:t>
-      </w:r>
-      <w:r>
-        <w:rPr>
-          <w:color w:val="000000"/>
-          <w:sz w:val="24"/>
-          <w:szCs w:val="24"/>
-        </w:rPr>
-        <w:t>*⁷ }</w:t>
-      </w:r>
-    </w:p>
-    <w:p>
-      <w:pPr>
-        <w:pStyle w:val="Normal"/>
-        <w:pBdr/>
-        <w:rPr>
-          <w:sz w:val="24"/>
-          <w:szCs w:val="24"/>
-        </w:rPr>
-      </w:pPr>
-      <w:r>
-        <w:rPr>
-          <w:sz w:val="24"/>
-          <w:szCs w:val="24"/>
-        </w:rPr>
-      </w:r>
-    </w:p>
-    <w:p>
-      <w:pPr>
-        <w:pStyle w:val="Normal"/>
-        <w:pBdr/>
-        <w:rPr>
-          <w:color w:val="000000"/>
-        </w:rPr>
-      </w:pPr>
-      <w:r>
-        <w:rPr>
-          <w:color w:val="000000"/>
-          <w:sz w:val="24"/>
-          <w:szCs w:val="24"/>
-        </w:rPr>
-        <w:t xml:space="preserve">Monuments = { </w:t>
-      </w:r>
-      <w:r>
-        <w:rPr>
-          <w:color w:val="000000"/>
-          <w:sz w:val="24"/>
-          <w:szCs w:val="24"/>
-          <w:u w:val="single"/>
-        </w:rPr>
-        <w:t>name</w:t>
-      </w:r>
-      <w:r>
-        <w:rPr>
-          <w:color w:val="000000"/>
-          <w:sz w:val="24"/>
-          <w:szCs w:val="24"/>
-        </w:rPr>
-        <w:t>*</w:t>
+        <w:rPr>
+          <w:color w:val="000000"/>
+        </w:rPr>
+      </w:pPr>
+      <w:r>
+        <w:rPr>
+          <w:color w:val="000000"/>
+          <w:sz w:val="24"/>
+          <w:szCs w:val="24"/>
+        </w:rPr>
+        <w:t xml:space="preserve">LootCrates = { </w:t>
+      </w:r>
+      <w:r>
+        <w:rPr>
+          <w:color w:val="000000"/>
+          <w:sz w:val="24"/>
+          <w:szCs w:val="24"/>
+          <w:u w:val="single"/>
+        </w:rPr>
+        <w:t>lootCratesID*</w:t>
       </w:r>
       <w:r>
         <w:rPr>
@@ -2913,63 +3044,57 @@
           <w:sz w:val="24"/>
           <w:szCs w:val="24"/>
         </w:rPr>
-        <w:t xml:space="preserve">¹º, </w:t>
-      </w:r>
-      <w:r>
-        <w:rPr>
-          <w:color w:val="000000"/>
-          <w:sz w:val="24"/>
-          <w:szCs w:val="24"/>
-        </w:rPr>
-        <w:t>monumentSize, lootGrade, enemyGrade }</w:t>
-      </w:r>
-    </w:p>
-    <w:p>
-      <w:pPr>
-        <w:pStyle w:val="Normal"/>
-        <w:pBdr/>
-        <w:rPr>
-          <w:color w:val="000000"/>
-        </w:rPr>
-      </w:pPr>
-      <w:r>
-        <w:rPr>
-          <w:color w:val="000000"/>
-        </w:rPr>
-      </w:r>
-    </w:p>
-    <w:p>
-      <w:pPr>
-        <w:pStyle w:val="Normal"/>
-        <w:pBdr/>
-        <w:rPr>
-          <w:color w:val="000000"/>
-        </w:rPr>
-      </w:pPr>
-      <w:r>
-        <w:rPr>
-          <w:color w:val="000000"/>
-          <w:sz w:val="24"/>
-          <w:szCs w:val="24"/>
-        </w:rPr>
-        <w:t xml:space="preserve">regionsMonuments = { </w:t>
-      </w:r>
-      <w:r>
-        <w:rPr>
-          <w:color w:val="000000"/>
-          <w:sz w:val="24"/>
-          <w:szCs w:val="24"/>
-          <w:u w:val="single"/>
-        </w:rPr>
-        <w:t>name</w:t>
-      </w:r>
-      <w:r>
-        <w:rPr>
-          <w:color w:val="000000"/>
-          <w:sz w:val="24"/>
-          <w:szCs w:val="24"/>
-        </w:rPr>
-        <w:t>*</w:t>
+        <w:t>¹²</w:t>
+      </w:r>
+      <w:r>
+        <w:rPr>
+          <w:color w:val="000000"/>
+          <w:sz w:val="24"/>
+          <w:szCs w:val="24"/>
+        </w:rPr>
+        <w:t>, grade }</w:t>
+      </w:r>
+    </w:p>
+    <w:p>
+      <w:pPr>
+        <w:pStyle w:val="Normal"/>
+        <w:rPr>
+          <w:color w:val="000000"/>
+          <w:sz w:val="24"/>
+          <w:szCs w:val="24"/>
+        </w:rPr>
+      </w:pPr>
+      <w:r>
+        <w:rPr>
+          <w:color w:val="000000"/>
+          <w:sz w:val="24"/>
+          <w:szCs w:val="24"/>
+        </w:rPr>
+      </w:r>
+    </w:p>
+    <w:p>
+      <w:pPr>
+        <w:pStyle w:val="Normal"/>
+        <w:rPr>
+          <w:color w:val="000000"/>
+        </w:rPr>
+      </w:pPr>
+      <w:r>
+        <w:rPr>
+          <w:color w:val="000000"/>
+          <w:sz w:val="24"/>
+          <w:szCs w:val="24"/>
+        </w:rPr>
+        <w:t xml:space="preserve">StructuresContainsLootCrates = {  </w:t>
+      </w:r>
+      <w:r>
+        <w:rPr>
+          <w:color w:val="000000"/>
+          <w:sz w:val="24"/>
+          <w:szCs w:val="24"/>
+          <w:u w:val="single"/>
+        </w:rPr>
+        <w:t>structure*</w:t>
       </w:r>
       <w:r>
         <w:rPr>
@@ -2978,7 +3103,16 @@
           <w:sz w:val="24"/>
           <w:szCs w:val="24"/>
         </w:rPr>
-        <w:t xml:space="preserve">¹º, </w:t>
+        <w:t xml:space="preserve">¹¹, </w:t>
+      </w:r>
+      <w:r>
+        <w:rPr>
+          <w:color w:val="000000"/>
+          <w:sz w:val="24"/>
+          <w:szCs w:val="24"/>
+          <w:u w:val="single"/>
+        </w:rPr>
+        <w:t>lootCrates*</w:t>
       </w:r>
       <w:r>
         <w:rPr>
@@ -2986,27 +3120,100 @@
           <w:color w:val="000000"/>
           <w:sz w:val="24"/>
           <w:szCs w:val="24"/>
-          <w:u w:val="single"/>
-        </w:rPr>
-        <w:t>regionMonument</w:t>
-      </w:r>
-      <w:r>
-        <w:rPr>
-          <w:color w:val="000000"/>
-          <w:sz w:val="24"/>
-          <w:szCs w:val="24"/>
-        </w:rPr>
-        <w:t xml:space="preserve"> }</w:t>
-      </w:r>
-    </w:p>
-    <w:p>
-      <w:pPr>
-        <w:pStyle w:val="Normal"/>
-        <w:pBdr/>
+        </w:rPr>
+        <w:t xml:space="preserve">¹² </w:t>
+      </w:r>
+      <w:r>
+        <w:rPr>
+          <w:color w:val="000000"/>
+          <w:sz w:val="24"/>
+          <w:szCs w:val="24"/>
+        </w:rPr>
+        <w:t>}</w:t>
+      </w:r>
+    </w:p>
+    <w:p>
+      <w:pPr>
+        <w:pStyle w:val="Normal"/>
+        <w:rPr>
+          <w:color w:val="000000"/>
+          <w:sz w:val="24"/>
+          <w:szCs w:val="24"/>
+        </w:rPr>
+      </w:pPr>
+      <w:r>
+        <w:rPr>
+          <w:color w:val="000000"/>
+          <w:sz w:val="24"/>
+          <w:szCs w:val="24"/>
+        </w:rPr>
+      </w:r>
+    </w:p>
+    <w:p>
+      <w:pPr>
+        <w:pStyle w:val="Normal"/>
+        <w:rPr>
+          <w:color w:val="000000"/>
+          <w:sz w:val="24"/>
+          <w:szCs w:val="24"/>
+          <w:lang w:val="pt-BR"/>
+        </w:rPr>
+      </w:pPr>
+      <w:r>
+        <w:rPr>
+          <w:color w:val="000000"/>
+          <w:sz w:val="24"/>
+          <w:szCs w:val="24"/>
+          <w:lang w:val="pt-BR"/>
+        </w:rPr>
+        <w:t xml:space="preserve">Party = { </w:t>
+      </w:r>
+      <w:r>
+        <w:rPr>
+          <w:color w:val="000000"/>
+          <w:sz w:val="24"/>
+          <w:szCs w:val="24"/>
+          <w:u w:val="single"/>
+          <w:lang w:val="pt-BR"/>
+        </w:rPr>
+        <w:t>partyID</w:t>
+      </w:r>
+      <w:r>
+        <w:rPr>
+          <w:color w:val="000000"/>
+          <w:sz w:val="24"/>
+          <w:szCs w:val="24"/>
+          <w:lang w:val="pt-BR"/>
+        </w:rPr>
+        <w:t xml:space="preserve">, character*⁴, capacity } </w:t>
+      </w:r>
+    </w:p>
+    <w:p>
+      <w:pPr>
+        <w:pStyle w:val="Normal"/>
+        <w:rPr>
+          <w:color w:val="404040"/>
+          <w:lang w:val="pt-BR"/>
+        </w:rPr>
+      </w:pPr>
+      <w:r>
+        <w:rPr>
+          <w:color w:val="404040"/>
+          <w:sz w:val="24"/>
+          <w:szCs w:val="24"/>
+          <w:lang w:val="pt-BR"/>
+        </w:rPr>
+        <w:t>partyID: código do grupo de jogadores que estão jogando junto.</w:t>
+      </w:r>
+    </w:p>
+    <w:p>
+      <w:pPr>
+        <w:pStyle w:val="Normal"/>
         <w:rPr>
           <w:color w:val="C9211E"/>
           <w:sz w:val="24"/>
           <w:szCs w:val="24"/>
+          <w:lang w:val="pt-BR"/>
         </w:rPr>
       </w:pPr>
       <w:r>
@@ -3014,33 +3221,35 @@
           <w:color w:val="C9211E"/>
           <w:sz w:val="24"/>
           <w:szCs w:val="24"/>
-        </w:rPr>
-      </w:r>
-    </w:p>
-    <w:p>
-      <w:pPr>
-        <w:pStyle w:val="Normal"/>
-        <w:pBdr/>
-        <w:rPr>
-          <w:color w:val="000000"/>
-        </w:rPr>
-      </w:pPr>
-      <w:r>
-        <w:rPr>
-          <w:color w:val="000000"/>
-          <w:sz w:val="24"/>
-          <w:szCs w:val="24"/>
-        </w:rPr>
-        <w:t xml:space="preserve">Structures = { </w:t>
-      </w:r>
-      <w:r>
-        <w:rPr>
-          <w:color w:val="000000"/>
-          <w:sz w:val="24"/>
-          <w:szCs w:val="24"/>
-          <w:u w:val="single"/>
-        </w:rPr>
-        <w:t>structureID*</w:t>
+          <w:lang w:val="pt-BR"/>
+        </w:rPr>
+      </w:r>
+    </w:p>
+    <w:p>
+      <w:pPr>
+        <w:pStyle w:val="Normal"/>
+        <w:rPr>
+          <w:color w:val="404040"/>
+          <w:sz w:val="24"/>
+          <w:szCs w:val="24"/>
+        </w:rPr>
+      </w:pPr>
+      <w:r>
+        <w:rPr>
+          <w:color w:val="000000"/>
+          <w:sz w:val="24"/>
+          <w:szCs w:val="24"/>
+        </w:rPr>
+        <w:t xml:space="preserve">Backpack = { </w:t>
+      </w:r>
+      <w:r>
+        <w:rPr>
+          <w:color w:val="000000"/>
+          <w:sz w:val="24"/>
+          <w:szCs w:val="24"/>
+          <w:u w:val="single"/>
+        </w:rPr>
+        <w:t>ownerID*</w:t>
       </w:r>
       <w:r>
         <w:rPr>
@@ -3049,398 +3258,61 @@
           <w:sz w:val="24"/>
           <w:szCs w:val="24"/>
         </w:rPr>
-        <w:t xml:space="preserve">¹¹ </w:t>
-      </w:r>
-      <w:r>
-        <w:rPr>
-          <w:color w:val="000000"/>
-          <w:sz w:val="24"/>
-          <w:szCs w:val="24"/>
-        </w:rPr>
-        <w:t>, monument*</w:t>
-      </w:r>
-      <w:r>
-        <w:rPr>
-          <w:rFonts w:eastAsia="Proxima Nova" w:cs="Proxima Nova" w:ascii="Proxima Nova" w:hAnsi="Proxima Nova"/>
-          <w:color w:val="000000"/>
-          <w:sz w:val="24"/>
-          <w:szCs w:val="24"/>
-        </w:rPr>
-        <w:t xml:space="preserve">¹º </w:t>
-      </w:r>
-      <w:r>
-        <w:rPr>
-          <w:color w:val="000000"/>
-          <w:sz w:val="24"/>
-          <w:szCs w:val="24"/>
-        </w:rPr>
-        <w:t>}</w:t>
-      </w:r>
-    </w:p>
-    <w:p>
-      <w:pPr>
-        <w:pStyle w:val="Normal"/>
-        <w:pBdr/>
-        <w:rPr>
-          <w:color w:val="C9211E"/>
-          <w:sz w:val="24"/>
-          <w:szCs w:val="24"/>
-        </w:rPr>
-      </w:pPr>
-      <w:r>
-        <w:rPr>
-          <w:color w:val="C9211E"/>
-          <w:sz w:val="24"/>
-          <w:szCs w:val="24"/>
-        </w:rPr>
-      </w:r>
-    </w:p>
-    <w:p>
-      <w:pPr>
-        <w:pStyle w:val="Normal"/>
-        <w:pBdr/>
-        <w:rPr>
-          <w:color w:val="000000"/>
-        </w:rPr>
-      </w:pPr>
-      <w:r>
-        <w:rPr>
-          <w:color w:val="000000"/>
-          <w:sz w:val="24"/>
-          <w:szCs w:val="24"/>
-        </w:rPr>
-        <w:t xml:space="preserve">LootCrates = { </w:t>
-      </w:r>
-      <w:r>
-        <w:rPr>
-          <w:color w:val="000000"/>
-          <w:sz w:val="24"/>
-          <w:szCs w:val="24"/>
-          <w:u w:val="single"/>
-        </w:rPr>
-        <w:t>lootCratesID*</w:t>
-      </w:r>
-      <w:r>
-        <w:rPr>
-          <w:rFonts w:eastAsia="Proxima Nova" w:cs="Proxima Nova" w:ascii="Proxima Nova" w:hAnsi="Proxima Nova"/>
-          <w:color w:val="000000"/>
-          <w:sz w:val="24"/>
-          <w:szCs w:val="24"/>
-        </w:rPr>
-        <w:t>¹²</w:t>
-      </w:r>
-      <w:r>
-        <w:rPr>
-          <w:color w:val="000000"/>
-          <w:sz w:val="24"/>
-          <w:szCs w:val="24"/>
-        </w:rPr>
-        <w:t>, grade }</w:t>
-      </w:r>
-    </w:p>
-    <w:p>
-      <w:pPr>
-        <w:pStyle w:val="Normal"/>
-        <w:pBdr/>
-        <w:rPr>
-          <w:color w:val="000000"/>
-          <w:sz w:val="24"/>
-          <w:szCs w:val="24"/>
-        </w:rPr>
-      </w:pPr>
-      <w:r>
-        <w:rPr>
-          <w:color w:val="000000"/>
-          <w:sz w:val="24"/>
-          <w:szCs w:val="24"/>
-        </w:rPr>
-      </w:r>
-    </w:p>
-    <w:p>
-      <w:pPr>
-        <w:pStyle w:val="Normal"/>
-        <w:pBdr/>
-        <w:rPr>
-          <w:color w:val="000000"/>
-        </w:rPr>
-      </w:pPr>
-      <w:r>
-        <w:rPr>
-          <w:color w:val="000000"/>
-          <w:sz w:val="24"/>
-          <w:szCs w:val="24"/>
-        </w:rPr>
-        <w:t xml:space="preserve">StructuresContainsLootCrates = {  </w:t>
-      </w:r>
-      <w:r>
-        <w:rPr>
-          <w:color w:val="000000"/>
-          <w:sz w:val="24"/>
-          <w:szCs w:val="24"/>
-          <w:u w:val="single"/>
-        </w:rPr>
-        <w:t>structure*</w:t>
-      </w:r>
-      <w:r>
-        <w:rPr>
-          <w:rFonts w:eastAsia="Proxima Nova" w:cs="Proxima Nova" w:ascii="Proxima Nova" w:hAnsi="Proxima Nova"/>
-          <w:color w:val="000000"/>
-          <w:sz w:val="24"/>
-          <w:szCs w:val="24"/>
-        </w:rPr>
-        <w:t xml:space="preserve">¹¹, </w:t>
-      </w:r>
-      <w:r>
-        <w:rPr>
-          <w:color w:val="000000"/>
-          <w:sz w:val="24"/>
-          <w:szCs w:val="24"/>
-          <w:u w:val="single"/>
-        </w:rPr>
-        <w:t>lootCrates*</w:t>
-      </w:r>
-      <w:r>
-        <w:rPr>
-          <w:rFonts w:eastAsia="Proxima Nova" w:cs="Proxima Nova" w:ascii="Proxima Nova" w:hAnsi="Proxima Nova"/>
-          <w:color w:val="000000"/>
-          <w:sz w:val="24"/>
-          <w:szCs w:val="24"/>
-        </w:rPr>
-        <w:t xml:space="preserve">¹² </w:t>
-      </w:r>
-      <w:r>
-        <w:rPr>
-          <w:color w:val="000000"/>
-          <w:sz w:val="24"/>
-          <w:szCs w:val="24"/>
-        </w:rPr>
-        <w:t>}</w:t>
-      </w:r>
-    </w:p>
-    <w:p>
-      <w:pPr>
-        <w:pStyle w:val="Normal"/>
-        <w:pBdr/>
-        <w:rPr>
-          <w:color w:val="000000"/>
-          <w:sz w:val="24"/>
-          <w:szCs w:val="24"/>
-        </w:rPr>
-      </w:pPr>
-      <w:r>
-        <w:rPr>
-          <w:color w:val="000000"/>
-          <w:sz w:val="24"/>
-          <w:szCs w:val="24"/>
-        </w:rPr>
-      </w:r>
-    </w:p>
-    <w:p>
-      <w:pPr>
-        <w:pStyle w:val="Normal"/>
-        <w:pBdr/>
-        <w:rPr>
-          <w:color w:val="000000"/>
-          <w:sz w:val="24"/>
-          <w:szCs w:val="24"/>
-          <w:lang w:val="pt-BR"/>
-        </w:rPr>
-      </w:pPr>
-      <w:r>
-        <w:rPr>
-          <w:color w:val="000000"/>
-          <w:sz w:val="24"/>
-          <w:szCs w:val="24"/>
-          <w:lang w:val="pt-BR"/>
-        </w:rPr>
-        <w:t xml:space="preserve">Party = { </w:t>
-      </w:r>
-      <w:r>
-        <w:rPr>
-          <w:color w:val="000000"/>
-          <w:sz w:val="24"/>
-          <w:szCs w:val="24"/>
-          <w:u w:val="single"/>
-          <w:lang w:val="pt-BR"/>
-        </w:rPr>
-        <w:t>partyID</w:t>
-      </w:r>
-      <w:r>
-        <w:rPr>
-          <w:color w:val="000000"/>
-          <w:sz w:val="24"/>
-          <w:szCs w:val="24"/>
-          <w:lang w:val="pt-BR"/>
-        </w:rPr>
-        <w:t xml:space="preserve">, character*⁴, capacity } </w:t>
-      </w:r>
-    </w:p>
-    <w:p>
-      <w:pPr>
-        <w:pStyle w:val="Normal"/>
-        <w:pBdr/>
-        <w:rPr>
+        <w:t>¹³</w:t>
+      </w:r>
+      <w:r>
+        <w:rPr>
+          <w:color w:val="000000"/>
+          <w:sz w:val="24"/>
+          <w:szCs w:val="24"/>
+        </w:rPr>
+        <w:t>, slot1, slot2, slot3, slot4 }</w:t>
+      </w:r>
+    </w:p>
+    <w:p>
+      <w:pPr>
+        <w:pStyle w:val="Normal"/>
+        <w:rPr>
+          <w:i/>
+          <w:i/>
           <w:color w:val="404040"/>
-          <w:lang w:val="pt-BR"/>
-        </w:rPr>
-      </w:pPr>
-      <w:r>
-        <w:rPr>
+          <w:sz w:val="24"/>
+          <w:szCs w:val="24"/>
+          <w:lang w:val="pt-BR"/>
+        </w:rPr>
+      </w:pPr>
+      <w:r>
+        <w:rPr>
+          <w:i/>
           <w:color w:val="404040"/>
           <w:sz w:val="24"/>
           <w:szCs w:val="24"/>
           <w:lang w:val="pt-BR"/>
         </w:rPr>
-        <w:t>partyID: código do grupo de jogadores que estão jogando junto.</w:t>
-      </w:r>
-    </w:p>
-    <w:p>
-      <w:pPr>
-        <w:pStyle w:val="Normal"/>
-        <w:pBdr/>
-        <w:rPr>
-          <w:color w:val="C9211E"/>
-          <w:sz w:val="24"/>
-          <w:szCs w:val="24"/>
-          <w:lang w:val="pt-BR"/>
-        </w:rPr>
-      </w:pPr>
-      <w:r>
-        <w:rPr>
-          <w:color w:val="C9211E"/>
-          <w:sz w:val="24"/>
-          <w:szCs w:val="24"/>
-          <w:lang w:val="pt-BR"/>
-        </w:rPr>
-      </w:r>
-    </w:p>
-    <w:p>
-      <w:pPr>
-        <w:pStyle w:val="Normal"/>
-        <w:pBdr/>
-        <w:rPr>
+        <w:t>ownerID: código do dono da ‘backpack’.</w:t>
+      </w:r>
+    </w:p>
+    <w:p>
+      <w:pPr>
+        <w:pStyle w:val="Normal"/>
+        <w:rPr>
+          <w:i/>
+          <w:i/>
           <w:color w:val="404040"/>
           <w:sz w:val="24"/>
           <w:szCs w:val="24"/>
-        </w:rPr>
-      </w:pPr>
-      <w:r>
-        <w:rPr>
-          <w:color w:val="000000"/>
-          <w:sz w:val="24"/>
-          <w:szCs w:val="24"/>
-        </w:rPr>
-        <w:t xml:space="preserve">Backpack = { </w:t>
-      </w:r>
-      <w:r>
-        <w:rPr>
-          <w:color w:val="000000"/>
-          <w:sz w:val="24"/>
-          <w:szCs w:val="24"/>
-          <w:u w:val="single"/>
-        </w:rPr>
-        <w:t>ownerID*</w:t>
-      </w:r>
-      <w:r>
-        <w:rPr>
-          <w:rFonts w:eastAsia="Proxima Nova" w:cs="Proxima Nova" w:ascii="Proxima Nova" w:hAnsi="Proxima Nova"/>
-          <w:color w:val="000000"/>
-          <w:sz w:val="24"/>
-          <w:szCs w:val="24"/>
-        </w:rPr>
-        <w:t>¹³</w:t>
-      </w:r>
-      <w:r>
-        <w:rPr>
-          <w:color w:val="000000"/>
-          <w:sz w:val="24"/>
-          <w:szCs w:val="24"/>
-        </w:rPr>
-        <w:t>, slot</w:t>
-      </w:r>
-      <w:r>
-        <w:rPr>
-          <w:color w:val="000000"/>
-          <w:sz w:val="24"/>
-          <w:szCs w:val="24"/>
-        </w:rPr>
-        <w:t>1, slot2, slot3, slot4</w:t>
-      </w:r>
-      <w:r>
-        <w:rPr>
-          <w:color w:val="000000"/>
-          <w:sz w:val="24"/>
-          <w:szCs w:val="24"/>
-        </w:rPr>
-        <w:t xml:space="preserve"> }</w:t>
-      </w:r>
-    </w:p>
-    <w:p>
-      <w:pPr>
-        <w:pStyle w:val="Normal"/>
-        <w:pBdr/>
-        <w:rPr>
-          <w:i/>
+          <w:lang w:val="pt-BR"/>
+        </w:rPr>
+      </w:pPr>
+      <w:r>
+        <w:rPr>
           <w:i/>
           <w:color w:val="404040"/>
           <w:sz w:val="24"/>
           <w:szCs w:val="24"/>
           <w:lang w:val="pt-BR"/>
         </w:rPr>
-      </w:pPr>
-      <w:r>
-        <w:rPr>
-          <w:i/>
-          <w:color w:val="404040"/>
-          <w:sz w:val="24"/>
-          <w:szCs w:val="24"/>
-          <w:lang w:val="pt-BR"/>
-        </w:rPr>
-        <w:t>ownerID: código do dono da ‘backpack’.</w:t>
-      </w:r>
-    </w:p>
-    <w:p>
-      <w:pPr>
-        <w:pStyle w:val="Normal"/>
-        <w:pBdr/>
-        <w:rPr>
-          <w:i/>
-          <w:i/>
-          <w:color w:val="404040"/>
-          <w:sz w:val="24"/>
-          <w:szCs w:val="24"/>
-          <w:lang w:val="pt-BR"/>
-        </w:rPr>
-      </w:pPr>
-      <w:r>
-        <w:rPr>
-          <w:i/>
-          <w:color w:val="404040"/>
-          <w:sz w:val="24"/>
-          <w:szCs w:val="24"/>
-          <w:lang w:val="pt-BR"/>
-        </w:rPr>
-        <w:t>slot</w:t>
-      </w:r>
-      <w:r>
-        <w:rPr>
-          <w:i/>
-          <w:color w:val="404040"/>
-          <w:sz w:val="24"/>
-          <w:szCs w:val="24"/>
-          <w:lang w:val="pt-BR"/>
-        </w:rPr>
-        <w:t>X</w:t>
-      </w:r>
-      <w:r>
-        <w:rPr>
-          <w:i/>
-          <w:color w:val="404040"/>
-          <w:sz w:val="24"/>
-          <w:szCs w:val="24"/>
-          <w:lang w:val="pt-BR"/>
-        </w:rPr>
-        <w:t>: A mochila terá uma quantidade de slots determinada pelo valor de totalSlots, cada slot será um atributo diferente, possuindo um valor específico para o ID item que o ocupa ou 0 caso não haja item.</w:t>
+        <w:t>slotX: A mochila terá uma quantidade de slots determinada pelo valor de totalSlots, cada slot será um atributo diferente, possuindo um valor específico para o ID item que o ocupa ou 0 caso não haja item.</w:t>
       </w:r>
     </w:p>
     <w:sectPr>
@@ -3617,6 +3489,7 @@
     <w:qFormat/>
     <w:pPr>
       <w:widowControl/>
+      <w:suppressAutoHyphens w:val="true"/>
       <w:bidi w:val="0"/>
       <w:spacing w:lineRule="auto" w:line="276" w:before="0" w:after="0"/>
       <w:jc w:val="left"/>
@@ -3638,7 +3511,6 @@
     <w:pPr>
       <w:keepNext w:val="true"/>
       <w:keepLines/>
-      <w:pBdr/>
       <w:spacing w:lineRule="auto" w:line="240" w:before="400" w:after="120"/>
       <w:outlineLvl w:val="0"/>
     </w:pPr>
@@ -3656,7 +3528,6 @@
     <w:pPr>
       <w:keepNext w:val="true"/>
       <w:keepLines/>
-      <w:pBdr/>
       <w:spacing w:lineRule="auto" w:line="240" w:before="360" w:after="120"/>
       <w:outlineLvl w:val="1"/>
     </w:pPr>
@@ -3674,7 +3545,6 @@
     <w:pPr>
       <w:keepNext w:val="true"/>
       <w:keepLines/>
-      <w:pBdr/>
       <w:spacing w:lineRule="auto" w:line="240" w:before="320" w:after="80"/>
       <w:outlineLvl w:val="2"/>
     </w:pPr>
@@ -3692,7 +3562,6 @@
     <w:pPr>
       <w:keepNext w:val="true"/>
       <w:keepLines/>
-      <w:pBdr/>
       <w:spacing w:lineRule="auto" w:line="240" w:before="280" w:after="80"/>
       <w:outlineLvl w:val="3"/>
     </w:pPr>
@@ -3710,7 +3579,6 @@
     <w:pPr>
       <w:keepNext w:val="true"/>
       <w:keepLines/>
-      <w:pBdr/>
       <w:spacing w:lineRule="auto" w:line="240" w:before="240" w:after="80"/>
       <w:outlineLvl w:val="4"/>
     </w:pPr>
@@ -3726,7 +3594,6 @@
     <w:pPr>
       <w:keepNext w:val="true"/>
       <w:keepLines/>
-      <w:pBdr/>
       <w:spacing w:lineRule="auto" w:line="240" w:before="240" w:after="80"/>
       <w:outlineLvl w:val="5"/>
     </w:pPr>
@@ -3810,7 +3677,6 @@
     <w:pPr>
       <w:keepNext w:val="true"/>
       <w:keepLines/>
-      <w:pBdr/>
       <w:spacing w:lineRule="auto" w:line="240" w:before="0" w:after="60"/>
     </w:pPr>
     <w:rPr>
@@ -3827,7 +3693,6 @@
     <w:pPr>
       <w:keepNext w:val="true"/>
       <w:keepLines/>
-      <w:pBdr/>
       <w:spacing w:lineRule="auto" w:line="240" w:before="0" w:after="320"/>
     </w:pPr>
     <w:rPr>

</xml_diff>